<commit_message>
Chapter 11 on surface properties is finished.
</commit_message>
<xml_diff>
--- a/scratch_files/Images/Section 11 on surface properties2.docx
+++ b/scratch_files/Images/Section 11 on surface properties2.docx
@@ -65,7 +65,7 @@
               </wp:anchor>
             </w:drawing>
           </mc:Choice>
-          <mc:Fallback xmlns:mo="http://schemas.microsoft.com/office/mac/office/2008/main" xmlns:mv="urn:schemas-microsoft-com:mac:vml">
+          <mc:Fallback xmlns:mv="urn:schemas-microsoft-com:mac:vml" xmlns:mo="http://schemas.microsoft.com/office/mac/office/2008/main">
             <w:pict>
               <v:shapetype w14:anchorId="7F192C3E" id="_x0000_t32" coordsize="21600,21600" o:spt="32" o:oned="t" path="m0,0l21600,21600e" filled="f">
                 <v:path arrowok="t" fillok="f" o:connecttype="none"/>
@@ -138,7 +138,7 @@
               </wp:anchor>
             </w:drawing>
           </mc:Choice>
-          <mc:Fallback xmlns:mo="http://schemas.microsoft.com/office/mac/office/2008/main" xmlns:mv="urn:schemas-microsoft-com:mac:vml">
+          <mc:Fallback xmlns:mv="urn:schemas-microsoft-com:mac:vml" xmlns:mo="http://schemas.microsoft.com/office/mac/office/2008/main">
             <w:pict>
               <v:shape w14:anchorId="78573469" id="Straight Arrow Connector 12" o:spid="_x0000_s1026" type="#_x0000_t32" style="position:absolute;margin-left:110pt;margin-top:10.7pt;width:0;height:51pt;flip:y;z-index:251675648;visibility:visible;mso-wrap-style:square;mso-wrap-distance-left:9pt;mso-wrap-distance-top:0;mso-wrap-distance-right:9pt;mso-wrap-distance-bottom:0;mso-position-horizontal:absolute;mso-position-horizontal-relative:text;mso-position-vertical:absolute;mso-position-vertical-relative:text" o:gfxdata="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" strokecolor="red" strokeweight=".5pt">
                 <v:stroke endarrow="block" joinstyle="miter"/>
@@ -215,7 +215,7 @@
               </wp:anchor>
             </w:drawing>
           </mc:Choice>
-          <mc:Fallback xmlns:mo="http://schemas.microsoft.com/office/mac/office/2008/main" xmlns:mv="urn:schemas-microsoft-com:mac:vml">
+          <mc:Fallback xmlns:mv="urn:schemas-microsoft-com:mac:vml" xmlns:mo="http://schemas.microsoft.com/office/mac/office/2008/main">
             <w:pict>
               <v:shape w14:anchorId="391FCD78" id="Straight Arrow Connector 14" o:spid="_x0000_s1026" type="#_x0000_t32" style="position:absolute;margin-left:59pt;margin-top:12.05pt;width:28pt;height:44pt;flip:x y;z-index:251679744;visibility:visible;mso-wrap-style:square;mso-width-percent:0;mso-height-percent:0;mso-wrap-distance-left:9pt;mso-wrap-distance-top:0;mso-wrap-distance-right:9pt;mso-wrap-distance-bottom:0;mso-position-horizontal:absolute;mso-position-horizontal-relative:text;mso-position-vertical:absolute;mso-position-vertical-relative:text;mso-width-percent:0;mso-height-percent:0;mso-width-relative:margin;mso-height-relative:margin" o:gfxdata="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" strokecolor="#92d050" strokeweight=".5pt">
                 <v:stroke endarrow="block" joinstyle="miter"/>
@@ -305,7 +305,7 @@
               </wp:anchor>
             </w:drawing>
           </mc:Choice>
-          <mc:Fallback xmlns:mo="http://schemas.microsoft.com/office/mac/office/2008/main" xmlns:mv="urn:schemas-microsoft-com:mac:vml">
+          <mc:Fallback xmlns:mv="urn:schemas-microsoft-com:mac:vml" xmlns:mo="http://schemas.microsoft.com/office/mac/office/2008/main">
             <w:pict>
               <v:shapetype w14:anchorId="28EBA9FF" id="_x0000_t202" coordsize="21600,21600" o:spt="202" path="m0,0l0,21600,21600,21600,21600,0xe">
                 <v:stroke joinstyle="miter"/>
@@ -395,7 +395,7 @@
               </wp:anchor>
             </w:drawing>
           </mc:Choice>
-          <mc:Fallback xmlns:mo="http://schemas.microsoft.com/office/mac/office/2008/main" xmlns:mv="urn:schemas-microsoft-com:mac:vml">
+          <mc:Fallback xmlns:mv="urn:schemas-microsoft-com:mac:vml" xmlns:mo="http://schemas.microsoft.com/office/mac/office/2008/main">
             <w:pict>
               <v:shape w14:anchorId="74361702" id="Straight Arrow Connector 15" o:spid="_x0000_s1026" type="#_x0000_t32" style="position:absolute;margin-left:25pt;margin-top:13.75pt;width:45pt;height:29pt;flip:x y;z-index:251681792;visibility:visible;mso-wrap-style:square;mso-width-percent:0;mso-height-percent:0;mso-wrap-distance-left:9pt;mso-wrap-distance-top:0;mso-wrap-distance-right:9pt;mso-wrap-distance-bottom:0;mso-position-horizontal:absolute;mso-position-horizontal-relative:text;mso-position-vertical:absolute;mso-position-vertical-relative:text;mso-width-percent:0;mso-height-percent:0;mso-width-relative:margin;mso-height-relative:margin" o:gfxdata="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" strokecolor="#92d050" strokeweight=".5pt">
                 <v:stroke endarrow="block" joinstyle="miter"/>
@@ -464,7 +464,7 @@
               </wp:anchor>
             </w:drawing>
           </mc:Choice>
-          <mc:Fallback xmlns:mo="http://schemas.microsoft.com/office/mac/office/2008/main" xmlns:mv="urn:schemas-microsoft-com:mac:vml">
+          <mc:Fallback xmlns:mv="urn:schemas-microsoft-com:mac:vml" xmlns:mo="http://schemas.microsoft.com/office/mac/office/2008/main">
             <w:pict>
               <v:line w14:anchorId="0EC7E3F3" id="Straight Connector 1" o:spid="_x0000_s1026" style="position:absolute;z-index:251659264;visibility:visible;mso-wrap-style:square;mso-width-percent:0;mso-wrap-distance-left:9pt;mso-wrap-distance-top:0;mso-wrap-distance-right:9pt;mso-wrap-distance-bottom:0;mso-position-horizontal:absolute;mso-position-horizontal-relative:text;mso-position-vertical:absolute;mso-position-vertical-relative:text;mso-width-percent:0;mso-width-relative:margin" from="108pt,3.1pt" to="228pt,3.1pt" o:gfxdata="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" strokecolor="#4472c4 [3204]" strokeweight="2pt">
                 <v:stroke joinstyle="miter"/>
@@ -552,7 +552,7 @@
               </wp:anchor>
             </w:drawing>
           </mc:Choice>
-          <mc:Fallback xmlns:mo="http://schemas.microsoft.com/office/mac/office/2008/main" xmlns:mv="urn:schemas-microsoft-com:mac:vml">
+          <mc:Fallback xmlns:mv="urn:schemas-microsoft-com:mac:vml" xmlns:mo="http://schemas.microsoft.com/office/mac/office/2008/main">
             <w:pict>
               <v:shape w14:anchorId="1718CF73" id="Text Box 8" o:spid="_x0000_s1027" type="#_x0000_t202" style="position:absolute;margin-left:101pt;margin-top:4.1pt;width:23pt;height:30pt;z-index:251668480;visibility:visible;mso-wrap-style:square;mso-width-percent:0;mso-height-percent:0;mso-wrap-distance-left:9pt;mso-wrap-distance-top:0;mso-wrap-distance-right:9pt;mso-wrap-distance-bottom:0;mso-position-horizontal:absolute;mso-position-horizontal-relative:text;mso-position-vertical:absolute;mso-position-vertical-relative:text;mso-width-percent:0;mso-height-percent:0;mso-width-relative:margin;mso-height-relative:margin;v-text-anchor:top" o:gfxdata="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" filled="f" stroked="f">
                 <v:textbox>
@@ -631,7 +631,7 @@
               </wp:anchor>
             </w:drawing>
           </mc:Choice>
-          <mc:Fallback xmlns:mo="http://schemas.microsoft.com/office/mac/office/2008/main" xmlns:mv="urn:schemas-microsoft-com:mac:vml">
+          <mc:Fallback xmlns:mv="urn:schemas-microsoft-com:mac:vml" xmlns:mo="http://schemas.microsoft.com/office/mac/office/2008/main">
             <w:pict>
               <v:line w14:anchorId="0B174298" id="Straight Connector 6" o:spid="_x0000_s1026" style="position:absolute;rotation:22;flip:x;z-index:251665408;visibility:visible;mso-wrap-style:square;mso-width-percent:0;mso-height-percent:0;mso-wrap-distance-left:9pt;mso-wrap-distance-top:0;mso-wrap-distance-right:9pt;mso-wrap-distance-bottom:0;mso-position-horizontal:absolute;mso-position-horizontal-relative:text;mso-position-vertical:absolute;mso-position-vertical-relative:text;mso-width-percent:0;mso-height-percent:0;mso-width-relative:margin;mso-height-relative:margin" from="85.2pt,8.6pt" to="108.95pt,8.6pt" o:gfxdata="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" strokecolor="#4472c4 [3204]" strokeweight="2pt">
                 <v:stroke joinstyle="miter"/>
@@ -721,7 +721,7 @@
               </wp:anchor>
             </w:drawing>
           </mc:Choice>
-          <mc:Fallback xmlns:mo="http://schemas.microsoft.com/office/mac/office/2008/main" xmlns:mv="urn:schemas-microsoft-com:mac:vml">
+          <mc:Fallback xmlns:mv="urn:schemas-microsoft-com:mac:vml" xmlns:mo="http://schemas.microsoft.com/office/mac/office/2008/main">
             <w:pict>
               <v:shape w14:anchorId="78A8866B" id="Text Box 11" o:spid="_x0000_s1028" type="#_x0000_t202" style="position:absolute;margin-left:74pt;margin-top:9.8pt;width:95pt;height:30pt;z-index:251674624;visibility:visible;mso-wrap-style:square;mso-width-percent:0;mso-height-percent:0;mso-wrap-distance-left:9pt;mso-wrap-distance-top:0;mso-wrap-distance-right:9pt;mso-wrap-distance-bottom:0;mso-position-horizontal:absolute;mso-position-horizontal-relative:text;mso-position-vertical:absolute;mso-position-vertical-relative:text;mso-width-percent:0;mso-height-percent:0;mso-width-relative:margin;mso-height-relative:margin;v-text-anchor:top" o:gfxdata="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" filled="f" stroked="f">
                 <v:textbox>
@@ -800,7 +800,7 @@
               </wp:anchor>
             </w:drawing>
           </mc:Choice>
-          <mc:Fallback xmlns:mo="http://schemas.microsoft.com/office/mac/office/2008/main" xmlns:mv="urn:schemas-microsoft-com:mac:vml">
+          <mc:Fallback xmlns:mv="urn:schemas-microsoft-com:mac:vml" xmlns:mo="http://schemas.microsoft.com/office/mac/office/2008/main">
             <w:pict>
               <v:line w14:anchorId="2E3B12AA" id="Straight Connector 7" o:spid="_x0000_s1026" style="position:absolute;rotation:45;flip:x;z-index:251667456;visibility:visible;mso-wrap-style:square;mso-width-percent:0;mso-height-percent:0;mso-wrap-distance-left:9pt;mso-wrap-distance-top:0;mso-wrap-distance-right:9pt;mso-wrap-distance-bottom:0;mso-position-horizontal:absolute;mso-position-horizontal-relative:text;mso-position-vertical:absolute;mso-position-vertical-relative:text;mso-width-percent:0;mso-height-percent:0;mso-width-relative:margin;mso-height-relative:margin" from="66.05pt,6.3pt" to="89.8pt,6.3pt" o:gfxdata="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" strokecolor="#4472c4 [3204]" strokeweight="2pt">
                 <v:stroke joinstyle="miter"/>
@@ -872,7 +872,7 @@
               </wp:anchor>
             </w:drawing>
           </mc:Choice>
-          <mc:Fallback xmlns:mo="http://schemas.microsoft.com/office/mac/office/2008/main" xmlns:mv="urn:schemas-microsoft-com:mac:vml">
+          <mc:Fallback xmlns:mv="urn:schemas-microsoft-com:mac:vml" xmlns:mo="http://schemas.microsoft.com/office/mac/office/2008/main">
             <w:pict>
               <v:line w14:anchorId="4E46CEFD" id="Straight Connector 2" o:spid="_x0000_s1026" style="position:absolute;rotation:67;flip:x;z-index:251660288;visibility:visible;mso-wrap-style:square;mso-width-percent:0;mso-height-percent:0;mso-wrap-distance-left:9pt;mso-wrap-distance-top:0;mso-wrap-distance-right:9pt;mso-wrap-distance-bottom:0;mso-position-horizontal:absolute;mso-position-horizontal-relative:text;mso-position-vertical:absolute;mso-position-vertical-relative:text;mso-width-percent:0;mso-height-percent:0;mso-width-relative:margin;mso-height-relative:margin" from="53.05pt,11.2pt" to="76.8pt,11.2pt" o:gfxdata="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" strokecolor="#4472c4 [3204]" strokeweight="2pt">
                 <v:stroke joinstyle="miter"/>
@@ -949,7 +949,7 @@
               </wp:anchor>
             </w:drawing>
           </mc:Choice>
-          <mc:Fallback xmlns:mo="http://schemas.microsoft.com/office/mac/office/2008/main" xmlns:mv="urn:schemas-microsoft-com:mac:vml">
+          <mc:Fallback xmlns:mv="urn:schemas-microsoft-com:mac:vml" xmlns:mo="http://schemas.microsoft.com/office/mac/office/2008/main">
             <w:pict>
               <v:shape w14:anchorId="263F80CE" id="Straight Arrow Connector 16" o:spid="_x0000_s1026" type="#_x0000_t32" style="position:absolute;margin-left:7pt;margin-top:7.1pt;width:49pt;height:0;flip:x;z-index:251683840;visibility:visible;mso-wrap-style:square;mso-width-percent:0;mso-height-percent:0;mso-wrap-distance-left:9pt;mso-wrap-distance-top:0;mso-wrap-distance-right:9pt;mso-wrap-distance-bottom:0;mso-position-horizontal:absolute;mso-position-horizontal-relative:text;mso-position-vertical:absolute;mso-position-vertical-relative:text;mso-width-percent:0;mso-height-percent:0;mso-width-relative:margin;mso-height-relative:margin" o:gfxdata="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" strokecolor="red" strokeweight=".5pt">
                 <v:stroke endarrow="block" joinstyle="miter"/>
@@ -1013,7 +1013,7 @@
               </wp:anchor>
             </w:drawing>
           </mc:Choice>
-          <mc:Fallback xmlns:mo="http://schemas.microsoft.com/office/mac/office/2008/main" xmlns:mv="urn:schemas-microsoft-com:mac:vml">
+          <mc:Fallback xmlns:mv="urn:schemas-microsoft-com:mac:vml" xmlns:mo="http://schemas.microsoft.com/office/mac/office/2008/main">
             <w:pict>
               <v:line w14:anchorId="62995FF5" id="Straight Connector 5" o:spid="_x0000_s1026" style="position:absolute;z-index:251663360;visibility:visible;mso-wrap-style:square;mso-wrap-distance-left:9pt;mso-wrap-distance-top:0;mso-wrap-distance-right:9pt;mso-wrap-distance-bottom:0;mso-position-horizontal:absolute;mso-position-horizontal-relative:text;mso-position-vertical:absolute;mso-position-vertical-relative:text" from="60.25pt,7.5pt" to="60.25pt,82.5pt" o:gfxdata="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" strokecolor="#4472c4 [3204]" strokeweight="2pt">
                 <v:stroke joinstyle="miter"/>
@@ -1097,8 +1097,13 @@
                               <w:t>green vectors</w:t>
                             </w:r>
                             <w:r>
-                              <w:t>: smooth normal vecctors</w:t>
+                              <w:t xml:space="preserve">: smooth normal </w:t>
                             </w:r>
+                            <w:proofErr w:type="spellStart"/>
+                            <w:r>
+                              <w:t>vecctors</w:t>
+                            </w:r>
+                            <w:proofErr w:type="spellEnd"/>
                           </w:p>
                         </w:txbxContent>
                       </wps:txbx>
@@ -1120,7 +1125,7 @@
               </wp:anchor>
             </w:drawing>
           </mc:Choice>
-          <mc:Fallback xmlns:mo="http://schemas.microsoft.com/office/mac/office/2008/main" xmlns:mv="urn:schemas-microsoft-com:mac:vml">
+          <mc:Fallback xmlns:mv="urn:schemas-microsoft-com:mac:vml" xmlns:mo="http://schemas.microsoft.com/office/mac/office/2008/main">
             <w:pict>
               <v:shape w14:anchorId="5223454A" id="Text Box 18" o:spid="_x0000_s1029" type="#_x0000_t202" style="position:absolute;margin-left:80pt;margin-top:2.5pt;width:208pt;height:42pt;z-index:251686912;visibility:visible;mso-wrap-style:square;mso-width-percent:0;mso-height-percent:0;mso-wrap-distance-left:9pt;mso-wrap-distance-top:0;mso-wrap-distance-right:9pt;mso-wrap-distance-bottom:0;mso-position-horizontal:absolute;mso-position-horizontal-relative:text;mso-position-vertical:absolute;mso-position-vertical-relative:text;mso-width-percent:0;mso-height-percent:0;mso-width-relative:margin;mso-height-relative:margin;v-text-anchor:top" o:gfxdata="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" filled="f" stroked="f">
                 <v:textbox>
@@ -1239,7 +1244,7 @@
               </wp:anchor>
             </w:drawing>
           </mc:Choice>
-          <mc:Fallback xmlns:mo="http://schemas.microsoft.com/office/mac/office/2008/main" xmlns:mv="urn:schemas-microsoft-com:mac:vml">
+          <mc:Fallback xmlns:mv="urn:schemas-microsoft-com:mac:vml" xmlns:mo="http://schemas.microsoft.com/office/mac/office/2008/main">
             <w:pict>
               <v:shape w14:anchorId="47D68FFB" id="Text Box 10" o:spid="_x0000_s1030" type="#_x0000_t202" style="position:absolute;margin-left:10pt;margin-top:13.5pt;width:55pt;height:44pt;z-index:251672576;visibility:visible;mso-wrap-style:square;mso-width-percent:0;mso-height-percent:0;mso-wrap-distance-left:9pt;mso-wrap-distance-top:0;mso-wrap-distance-right:9pt;mso-wrap-distance-bottom:0;mso-position-horizontal:absolute;mso-position-horizontal-relative:text;mso-position-vertical:absolute;mso-position-vertical-relative:text;mso-width-percent:0;mso-height-percent:0;mso-width-relative:margin;mso-height-relative:margin;v-text-anchor:top" o:gfxdata="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" filled="f" stroked="f">
                 <v:textbox>
@@ -1333,7 +1338,7 @@
               </wp:anchor>
             </w:drawing>
           </mc:Choice>
-          <mc:Fallback xmlns:mo="http://schemas.microsoft.com/office/mac/office/2008/main" xmlns:mv="urn:schemas-microsoft-com:mac:vml">
+          <mc:Fallback xmlns:mv="urn:schemas-microsoft-com:mac:vml" xmlns:mo="http://schemas.microsoft.com/office/mac/office/2008/main">
             <w:pict>
               <v:shape w14:anchorId="03725C97" id="Straight Arrow Connector 17" o:spid="_x0000_s1026" type="#_x0000_t32" style="position:absolute;margin-left:10pt;margin-top:7.7pt;width:49pt;height:0;flip:x;z-index:251685888;visibility:visible;mso-wrap-style:square;mso-width-percent:0;mso-height-percent:0;mso-wrap-distance-left:9pt;mso-wrap-distance-top:0;mso-wrap-distance-right:9pt;mso-wrap-distance-bottom:0;mso-position-horizontal:absolute;mso-position-horizontal-relative:text;mso-position-vertical:absolute;mso-position-vertical-relative:text;mso-width-percent:0;mso-height-percent:0;mso-width-relative:margin;mso-height-relative:margin" o:gfxdata="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" strokecolor="red" strokeweight=".5pt">
                 <v:stroke endarrow="block" joinstyle="miter"/>
@@ -1507,7 +1512,7 @@
               </wp:anchor>
             </w:drawing>
           </mc:Choice>
-          <mc:Fallback xmlns:mo="http://schemas.microsoft.com/office/mac/office/2008/main" xmlns:mv="urn:schemas-microsoft-com:mac:vml">
+          <mc:Fallback xmlns:mv="urn:schemas-microsoft-com:mac:vml" xmlns:mo="http://schemas.microsoft.com/office/mac/office/2008/main">
             <w:pict>
               <v:shape w14:anchorId="52EF0375" id="Text Box 23" o:spid="_x0000_s1031" type="#_x0000_t202" style="position:absolute;margin-left:125pt;margin-top:13.8pt;width:83.3pt;height:30pt;z-index:251687936;visibility:visible;mso-wrap-style:none;mso-height-percent:0;mso-wrap-distance-left:9pt;mso-wrap-distance-top:0;mso-wrap-distance-right:9pt;mso-wrap-distance-bottom:0;mso-position-horizontal:absolute;mso-position-horizontal-relative:text;mso-position-vertical:absolute;mso-position-vertical-relative:text;mso-height-percent:0;mso-height-relative:margin;v-text-anchor:top" o:gfxdata="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" filled="f" stroked="f">
                 <v:textbox>
@@ -1695,7 +1700,7 @@
               </wp:anchor>
             </w:drawing>
           </mc:Choice>
-          <mc:Fallback xmlns:mo="http://schemas.microsoft.com/office/mac/office/2008/main" xmlns:mv="urn:schemas-microsoft-com:mac:vml">
+          <mc:Fallback xmlns:mv="urn:schemas-microsoft-com:mac:vml" xmlns:mo="http://schemas.microsoft.com/office/mac/office/2008/main">
             <w:pict>
               <v:shape w14:anchorId="577069C8" id="Text Box 24" o:spid="_x0000_s1032" type="#_x0000_t202" style="position:absolute;margin-left:125pt;margin-top:1.9pt;width:104.75pt;height:52pt;z-index:251689984;visibility:visible;mso-wrap-style:none;mso-height-percent:0;mso-wrap-distance-left:9pt;mso-wrap-distance-top:0;mso-wrap-distance-right:9pt;mso-wrap-distance-bottom:0;mso-position-horizontal:absolute;mso-position-horizontal-relative:text;mso-position-vertical:absolute;mso-position-vertical-relative:text;mso-height-percent:0;mso-height-relative:margin;v-text-anchor:top" o:gfxdata="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" filled="f" stroked="f">
                 <v:textbox>
@@ -3808,18 +3813,2886 @@
     <w:p/>
     <w:p/>
     <w:p/>
+    <w:p/>
+    <w:p/>
+    <w:p>
+      <w:r>
+        <w:rPr>
+          <w:noProof/>
+        </w:rPr>
+        <mc:AlternateContent>
+          <mc:Choice Requires="wps">
+            <w:drawing>
+              <wp:anchor distT="0" distB="0" distL="114300" distR="114300" simplePos="0" relativeHeight="251714560" behindDoc="0" locked="0" layoutInCell="1" allowOverlap="1" wp14:anchorId="544C5282" wp14:editId="23F16F58">
+                <wp:simplePos x="0" y="0"/>
+                <wp:positionH relativeFrom="column">
+                  <wp:posOffset>3086100</wp:posOffset>
+                </wp:positionH>
+                <wp:positionV relativeFrom="paragraph">
+                  <wp:posOffset>169545</wp:posOffset>
+                </wp:positionV>
+                <wp:extent cx="596900" cy="279400"/>
+                <wp:effectExtent l="0" t="0" r="0" b="0"/>
+                <wp:wrapNone/>
+                <wp:docPr id="40" name="Text Box 40"/>
+                <wp:cNvGraphicFramePr/>
+                <a:graphic xmlns:a="http://schemas.openxmlformats.org/drawingml/2006/main">
+                  <a:graphicData uri="http://schemas.microsoft.com/office/word/2010/wordprocessingShape">
+                    <wps:wsp>
+                      <wps:cNvSpPr txBox="1"/>
+                      <wps:spPr>
+                        <a:xfrm>
+                          <a:off x="0" y="0"/>
+                          <a:ext cx="596900" cy="279400"/>
+                        </a:xfrm>
+                        <a:prstGeom prst="rect">
+                          <a:avLst/>
+                        </a:prstGeom>
+                        <a:solidFill>
+                          <a:schemeClr val="lt1"/>
+                        </a:solidFill>
+                        <a:ln w="6350">
+                          <a:noFill/>
+                        </a:ln>
+                      </wps:spPr>
+                      <wps:txbx>
+                        <w:txbxContent>
+                          <w:p>
+                            <w:r>
+                              <w:t>0.391</w:t>
+                            </w:r>
+                          </w:p>
+                        </w:txbxContent>
+                      </wps:txbx>
+                      <wps:bodyPr rot="0" spcFirstLastPara="0" vertOverflow="overflow" horzOverflow="overflow" vert="horz" wrap="square" lIns="91440" tIns="45720" rIns="91440" bIns="45720" numCol="1" spcCol="0" rtlCol="0" fromWordArt="0" anchor="t" anchorCtr="0" forceAA="0" compatLnSpc="1">
+                        <a:prstTxWarp prst="textNoShape">
+                          <a:avLst/>
+                        </a:prstTxWarp>
+                        <a:noAutofit/>
+                      </wps:bodyPr>
+                    </wps:wsp>
+                  </a:graphicData>
+                </a:graphic>
+                <wp14:sizeRelH relativeFrom="margin">
+                  <wp14:pctWidth>0</wp14:pctWidth>
+                </wp14:sizeRelH>
+                <wp14:sizeRelV relativeFrom="margin">
+                  <wp14:pctHeight>0</wp14:pctHeight>
+                </wp14:sizeRelV>
+              </wp:anchor>
+            </w:drawing>
+          </mc:Choice>
+          <mc:Fallback>
+            <w:pict>
+              <v:shapetype w14:anchorId="544C5282" id="_x0000_t202" coordsize="21600,21600" o:spt="202" path="m,l,21600r21600,l21600,xe">
+                <v:stroke joinstyle="miter"/>
+                <v:path gradientshapeok="t" o:connecttype="rect"/>
+              </v:shapetype>
+              <v:shape id="Text Box 40" o:spid="_x0000_s1035" type="#_x0000_t202" style="position:absolute;margin-left:243pt;margin-top:13.35pt;width:47pt;height:22pt;z-index:251714560;visibility:visible;mso-wrap-style:square;mso-width-percent:0;mso-height-percent:0;mso-wrap-distance-left:9pt;mso-wrap-distance-top:0;mso-wrap-distance-right:9pt;mso-wrap-distance-bottom:0;mso-position-horizontal:absolute;mso-position-horizontal-relative:text;mso-position-vertical:absolute;mso-position-vertical-relative:text;mso-width-percent:0;mso-height-percent:0;mso-width-relative:margin;mso-height-relative:margin;v-text-anchor:top" o:gfxdata="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" fillcolor="white [3201]" stroked="f" strokeweight=".5pt">
+                <v:textbox>
+                  <w:txbxContent>
+                    <w:p>
+                      <w:r>
+                        <w:t>0.391</w:t>
+                      </w:r>
+                    </w:p>
+                  </w:txbxContent>
+                </v:textbox>
+              </v:shape>
+            </w:pict>
+          </mc:Fallback>
+        </mc:AlternateContent>
+      </w:r>
+      <w:r>
+        <w:drawing>
+          <wp:anchor distT="0" distB="0" distL="114300" distR="114300" simplePos="0" relativeHeight="251713536" behindDoc="1" locked="0" layoutInCell="1" allowOverlap="1" wp14:anchorId="1368B0CE" wp14:editId="5A241ECC">
+            <wp:simplePos x="0" y="0"/>
+            <wp:positionH relativeFrom="column">
+              <wp:posOffset>0</wp:posOffset>
+            </wp:positionH>
+            <wp:positionV relativeFrom="paragraph">
+              <wp:posOffset>5080</wp:posOffset>
+            </wp:positionV>
+            <wp:extent cx="4711700" cy="2400300"/>
+            <wp:effectExtent l="0" t="0" r="0" b="0"/>
+            <wp:wrapTight wrapText="bothSides">
+              <wp:wrapPolygon edited="0">
+                <wp:start x="175" y="343"/>
+                <wp:lineTo x="116" y="20686"/>
+                <wp:lineTo x="233" y="21486"/>
+                <wp:lineTo x="21192" y="21486"/>
+                <wp:lineTo x="21367" y="20686"/>
+                <wp:lineTo x="21309" y="914"/>
+                <wp:lineTo x="21134" y="343"/>
+                <wp:lineTo x="175" y="343"/>
+              </wp:wrapPolygon>
+            </wp:wrapTight>
+            <wp:docPr id="39" name="Picture 39"/>
+            <wp:cNvGraphicFramePr>
+              <a:graphicFrameLocks xmlns:a="http://schemas.openxmlformats.org/drawingml/2006/main" noChangeAspect="1"/>
+            </wp:cNvGraphicFramePr>
+            <a:graphic xmlns:a="http://schemas.openxmlformats.org/drawingml/2006/main">
+              <a:graphicData uri="http://schemas.openxmlformats.org/drawingml/2006/picture">
+                <pic:pic xmlns:pic="http://schemas.openxmlformats.org/drawingml/2006/picture">
+                  <pic:nvPicPr>
+                    <pic:cNvPr id="1" name=""/>
+                    <pic:cNvPicPr/>
+                  </pic:nvPicPr>
+                  <pic:blipFill>
+                    <a:blip r:embed="rId8">
+                      <a:extLst>
+                        <a:ext uri="{28A0092B-C50C-407E-A947-70E740481C1C}">
+                          <a14:useLocalDpi xmlns:a14="http://schemas.microsoft.com/office/drawing/2010/main" val="0"/>
+                        </a:ext>
+                      </a:extLst>
+                    </a:blip>
+                    <a:stretch>
+                      <a:fillRect/>
+                    </a:stretch>
+                  </pic:blipFill>
+                  <pic:spPr>
+                    <a:xfrm>
+                      <a:off x="0" y="0"/>
+                      <a:ext cx="4711700" cy="2400300"/>
+                    </a:xfrm>
+                    <a:prstGeom prst="rect">
+                      <a:avLst/>
+                    </a:prstGeom>
+                  </pic:spPr>
+                </pic:pic>
+              </a:graphicData>
+            </a:graphic>
+            <wp14:sizeRelH relativeFrom="page">
+              <wp14:pctWidth>0</wp14:pctWidth>
+            </wp14:sizeRelH>
+            <wp14:sizeRelV relativeFrom="page">
+              <wp14:pctHeight>0</wp14:pctHeight>
+            </wp14:sizeRelV>
+          </wp:anchor>
+        </w:drawing>
+      </w:r>
+    </w:p>
+    <w:p/>
+    <w:p/>
+    <w:p/>
+    <w:p/>
+    <w:p>
+      <w:r>
+        <w:rPr>
+          <w:noProof/>
+        </w:rPr>
+        <mc:AlternateContent>
+          <mc:Choice Requires="wps">
+            <w:drawing>
+              <wp:anchor distT="0" distB="0" distL="114300" distR="114300" simplePos="0" relativeHeight="251720704" behindDoc="0" locked="0" layoutInCell="1" allowOverlap="1" wp14:anchorId="5B1F2706" wp14:editId="79E1C42C">
+                <wp:simplePos x="0" y="0"/>
+                <wp:positionH relativeFrom="column">
+                  <wp:posOffset>970139</wp:posOffset>
+                </wp:positionH>
+                <wp:positionV relativeFrom="paragraph">
+                  <wp:posOffset>125095</wp:posOffset>
+                </wp:positionV>
+                <wp:extent cx="564445" cy="279400"/>
+                <wp:effectExtent l="0" t="0" r="0" b="0"/>
+                <wp:wrapNone/>
+                <wp:docPr id="43" name="Text Box 43"/>
+                <wp:cNvGraphicFramePr/>
+                <a:graphic xmlns:a="http://schemas.openxmlformats.org/drawingml/2006/main">
+                  <a:graphicData uri="http://schemas.microsoft.com/office/word/2010/wordprocessingShape">
+                    <wps:wsp>
+                      <wps:cNvSpPr txBox="1"/>
+                      <wps:spPr>
+                        <a:xfrm>
+                          <a:off x="0" y="0"/>
+                          <a:ext cx="564445" cy="279400"/>
+                        </a:xfrm>
+                        <a:prstGeom prst="rect">
+                          <a:avLst/>
+                        </a:prstGeom>
+                        <a:solidFill>
+                          <a:schemeClr val="lt1"/>
+                        </a:solidFill>
+                        <a:ln w="6350">
+                          <a:noFill/>
+                        </a:ln>
+                      </wps:spPr>
+                      <wps:txbx>
+                        <w:txbxContent>
+                          <w:p>
+                            <w:r>
+                              <w:t>0.</w:t>
+                            </w:r>
+                            <w:r>
+                              <w:t>498</w:t>
+                            </w:r>
+                          </w:p>
+                        </w:txbxContent>
+                      </wps:txbx>
+                      <wps:bodyPr rot="0" spcFirstLastPara="0" vertOverflow="overflow" horzOverflow="overflow" vert="horz" wrap="square" lIns="91440" tIns="45720" rIns="91440" bIns="45720" numCol="1" spcCol="0" rtlCol="0" fromWordArt="0" anchor="t" anchorCtr="0" forceAA="0" compatLnSpc="1">
+                        <a:prstTxWarp prst="textNoShape">
+                          <a:avLst/>
+                        </a:prstTxWarp>
+                        <a:noAutofit/>
+                      </wps:bodyPr>
+                    </wps:wsp>
+                  </a:graphicData>
+                </a:graphic>
+                <wp14:sizeRelH relativeFrom="margin">
+                  <wp14:pctWidth>0</wp14:pctWidth>
+                </wp14:sizeRelH>
+                <wp14:sizeRelV relativeFrom="margin">
+                  <wp14:pctHeight>0</wp14:pctHeight>
+                </wp14:sizeRelV>
+              </wp:anchor>
+            </w:drawing>
+          </mc:Choice>
+          <mc:Fallback>
+            <w:pict>
+              <v:shape w14:anchorId="5B1F2706" id="Text Box 43" o:spid="_x0000_s1036" type="#_x0000_t202" style="position:absolute;margin-left:76.4pt;margin-top:9.85pt;width:44.45pt;height:22pt;z-index:251720704;visibility:visible;mso-wrap-style:square;mso-width-percent:0;mso-height-percent:0;mso-wrap-distance-left:9pt;mso-wrap-distance-top:0;mso-wrap-distance-right:9pt;mso-wrap-distance-bottom:0;mso-position-horizontal:absolute;mso-position-horizontal-relative:text;mso-position-vertical:absolute;mso-position-vertical-relative:text;mso-width-percent:0;mso-height-percent:0;mso-width-relative:margin;mso-height-relative:margin;v-text-anchor:top" o:gfxdata="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" fillcolor="white [3201]" stroked="f" strokeweight=".5pt">
+                <v:textbox>
+                  <w:txbxContent>
+                    <w:p>
+                      <w:r>
+                        <w:t>0.</w:t>
+                      </w:r>
+                      <w:r>
+                        <w:t>498</w:t>
+                      </w:r>
+                    </w:p>
+                  </w:txbxContent>
+                </v:textbox>
+              </v:shape>
+            </w:pict>
+          </mc:Fallback>
+        </mc:AlternateContent>
+      </w:r>
+      <w:r>
+        <w:rPr>
+          <w:noProof/>
+        </w:rPr>
+        <mc:AlternateContent>
+          <mc:Choice Requires="wps">
+            <w:drawing>
+              <wp:anchor distT="0" distB="0" distL="114300" distR="114300" simplePos="0" relativeHeight="251718656" behindDoc="0" locked="0" layoutInCell="1" allowOverlap="1" wp14:anchorId="3A313249" wp14:editId="30195951">
+                <wp:simplePos x="0" y="0"/>
+                <wp:positionH relativeFrom="column">
+                  <wp:posOffset>3925429</wp:posOffset>
+                </wp:positionH>
+                <wp:positionV relativeFrom="paragraph">
+                  <wp:posOffset>116205</wp:posOffset>
+                </wp:positionV>
+                <wp:extent cx="596900" cy="279400"/>
+                <wp:effectExtent l="0" t="0" r="0" b="0"/>
+                <wp:wrapNone/>
+                <wp:docPr id="42" name="Text Box 42"/>
+                <wp:cNvGraphicFramePr/>
+                <a:graphic xmlns:a="http://schemas.openxmlformats.org/drawingml/2006/main">
+                  <a:graphicData uri="http://schemas.microsoft.com/office/word/2010/wordprocessingShape">
+                    <wps:wsp>
+                      <wps:cNvSpPr txBox="1"/>
+                      <wps:spPr>
+                        <a:xfrm>
+                          <a:off x="0" y="0"/>
+                          <a:ext cx="596900" cy="279400"/>
+                        </a:xfrm>
+                        <a:prstGeom prst="rect">
+                          <a:avLst/>
+                        </a:prstGeom>
+                        <a:solidFill>
+                          <a:schemeClr val="lt1"/>
+                        </a:solidFill>
+                        <a:ln w="6350">
+                          <a:noFill/>
+                        </a:ln>
+                      </wps:spPr>
+                      <wps:txbx>
+                        <w:txbxContent>
+                          <w:p>
+                            <w:r>
+                              <w:t>0.525</w:t>
+                            </w:r>
+                          </w:p>
+                        </w:txbxContent>
+                      </wps:txbx>
+                      <wps:bodyPr rot="0" spcFirstLastPara="0" vertOverflow="overflow" horzOverflow="overflow" vert="horz" wrap="square" lIns="91440" tIns="45720" rIns="91440" bIns="45720" numCol="1" spcCol="0" rtlCol="0" fromWordArt="0" anchor="t" anchorCtr="0" forceAA="0" compatLnSpc="1">
+                        <a:prstTxWarp prst="textNoShape">
+                          <a:avLst/>
+                        </a:prstTxWarp>
+                        <a:noAutofit/>
+                      </wps:bodyPr>
+                    </wps:wsp>
+                  </a:graphicData>
+                </a:graphic>
+                <wp14:sizeRelH relativeFrom="margin">
+                  <wp14:pctWidth>0</wp14:pctWidth>
+                </wp14:sizeRelH>
+                <wp14:sizeRelV relativeFrom="margin">
+                  <wp14:pctHeight>0</wp14:pctHeight>
+                </wp14:sizeRelV>
+              </wp:anchor>
+            </w:drawing>
+          </mc:Choice>
+          <mc:Fallback>
+            <w:pict>
+              <v:shape w14:anchorId="3A313249" id="Text Box 42" o:spid="_x0000_s1037" type="#_x0000_t202" style="position:absolute;margin-left:309.1pt;margin-top:9.15pt;width:47pt;height:22pt;z-index:251718656;visibility:visible;mso-wrap-style:square;mso-width-percent:0;mso-height-percent:0;mso-wrap-distance-left:9pt;mso-wrap-distance-top:0;mso-wrap-distance-right:9pt;mso-wrap-distance-bottom:0;mso-position-horizontal:absolute;mso-position-horizontal-relative:text;mso-position-vertical:absolute;mso-position-vertical-relative:text;mso-width-percent:0;mso-height-percent:0;mso-width-relative:margin;mso-height-relative:margin;v-text-anchor:top" o:gfxdata="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" fillcolor="white [3201]" stroked="f" strokeweight=".5pt">
+                <v:textbox>
+                  <w:txbxContent>
+                    <w:p>
+                      <w:r>
+                        <w:t>0.525</w:t>
+                      </w:r>
+                    </w:p>
+                  </w:txbxContent>
+                </v:textbox>
+              </v:shape>
+            </w:pict>
+          </mc:Fallback>
+        </mc:AlternateContent>
+      </w:r>
+    </w:p>
+    <w:p>
+      <w:r>
+        <w:rPr>
+          <w:noProof/>
+        </w:rPr>
+        <mc:AlternateContent>
+          <mc:Choice Requires="wps">
+            <w:drawing>
+              <wp:anchor distT="0" distB="0" distL="114300" distR="114300" simplePos="0" relativeHeight="251721728" behindDoc="0" locked="0" layoutInCell="1" allowOverlap="1" wp14:anchorId="6C2718D6" wp14:editId="2E882043">
+                <wp:simplePos x="0" y="0"/>
+                <wp:positionH relativeFrom="column">
+                  <wp:posOffset>1447165</wp:posOffset>
+                </wp:positionH>
+                <wp:positionV relativeFrom="paragraph">
+                  <wp:posOffset>80124</wp:posOffset>
+                </wp:positionV>
+                <wp:extent cx="333932" cy="3290"/>
+                <wp:effectExtent l="0" t="114300" r="0" b="136525"/>
+                <wp:wrapNone/>
+                <wp:docPr id="44" name="Straight Arrow Connector 44"/>
+                <wp:cNvGraphicFramePr/>
+                <a:graphic xmlns:a="http://schemas.openxmlformats.org/drawingml/2006/main">
+                  <a:graphicData uri="http://schemas.microsoft.com/office/word/2010/wordprocessingShape">
+                    <wps:wsp>
+                      <wps:cNvCnPr/>
+                      <wps:spPr>
+                        <a:xfrm flipV="1">
+                          <a:off x="0" y="0"/>
+                          <a:ext cx="333932" cy="3290"/>
+                        </a:xfrm>
+                        <a:prstGeom prst="straightConnector1">
+                          <a:avLst/>
+                        </a:prstGeom>
+                        <a:ln w="63500">
+                          <a:solidFill>
+                            <a:srgbClr val="FF6501"/>
+                          </a:solidFill>
+                          <a:tailEnd type="stealth"/>
+                        </a:ln>
+                      </wps:spPr>
+                      <wps:style>
+                        <a:lnRef idx="1">
+                          <a:schemeClr val="accent1"/>
+                        </a:lnRef>
+                        <a:fillRef idx="0">
+                          <a:schemeClr val="accent1"/>
+                        </a:fillRef>
+                        <a:effectRef idx="0">
+                          <a:schemeClr val="accent1"/>
+                        </a:effectRef>
+                        <a:fontRef idx="minor">
+                          <a:schemeClr val="tx1"/>
+                        </a:fontRef>
+                      </wps:style>
+                      <wps:bodyPr/>
+                    </wps:wsp>
+                  </a:graphicData>
+                </a:graphic>
+                <wp14:sizeRelH relativeFrom="margin">
+                  <wp14:pctWidth>0</wp14:pctWidth>
+                </wp14:sizeRelH>
+                <wp14:sizeRelV relativeFrom="margin">
+                  <wp14:pctHeight>0</wp14:pctHeight>
+                </wp14:sizeRelV>
+              </wp:anchor>
+            </w:drawing>
+          </mc:Choice>
+          <mc:Fallback>
+            <w:pict>
+              <v:shapetype w14:anchorId="64F33D36" id="_x0000_t32" coordsize="21600,21600" o:spt="32" o:oned="t" path="m,l21600,21600e" filled="f">
+                <v:path arrowok="t" fillok="f" o:connecttype="none"/>
+                <o:lock v:ext="edit" shapetype="t"/>
+              </v:shapetype>
+              <v:shape id="Straight Arrow Connector 44" o:spid="_x0000_s1026" type="#_x0000_t32" style="position:absolute;margin-left:113.95pt;margin-top:6.3pt;width:26.3pt;height:.25pt;flip:y;z-index:251721728;visibility:visible;mso-wrap-style:square;mso-width-percent:0;mso-height-percent:0;mso-wrap-distance-left:9pt;mso-wrap-distance-top:0;mso-wrap-distance-right:9pt;mso-wrap-distance-bottom:0;mso-position-horizontal:absolute;mso-position-horizontal-relative:text;mso-position-vertical:absolute;mso-position-vertical-relative:text;mso-width-percent:0;mso-height-percent:0;mso-width-relative:margin;mso-height-relative:margin" o:gfxdata="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" strokecolor="#ff6501" strokeweight="5pt">
+                <v:stroke endarrow="classic" joinstyle="miter"/>
+              </v:shape>
+            </w:pict>
+          </mc:Fallback>
+        </mc:AlternateContent>
+      </w:r>
+    </w:p>
+    <w:p/>
+    <w:p/>
+    <w:p/>
+    <w:p>
+      <w:r>
+        <w:rPr>
+          <w:noProof/>
+        </w:rPr>
+        <mc:AlternateContent>
+          <mc:Choice Requires="wps">
+            <w:drawing>
+              <wp:anchor distT="0" distB="0" distL="114300" distR="114300" simplePos="0" relativeHeight="251716608" behindDoc="0" locked="0" layoutInCell="1" allowOverlap="1" wp14:anchorId="153F0B2D" wp14:editId="0148E054">
+                <wp:simplePos x="0" y="0"/>
+                <wp:positionH relativeFrom="column">
+                  <wp:posOffset>3086100</wp:posOffset>
+                </wp:positionH>
+                <wp:positionV relativeFrom="paragraph">
+                  <wp:posOffset>62230</wp:posOffset>
+                </wp:positionV>
+                <wp:extent cx="596900" cy="279400"/>
+                <wp:effectExtent l="0" t="0" r="0" b="0"/>
+                <wp:wrapNone/>
+                <wp:docPr id="41" name="Text Box 41"/>
+                <wp:cNvGraphicFramePr/>
+                <a:graphic xmlns:a="http://schemas.openxmlformats.org/drawingml/2006/main">
+                  <a:graphicData uri="http://schemas.microsoft.com/office/word/2010/wordprocessingShape">
+                    <wps:wsp>
+                      <wps:cNvSpPr txBox="1"/>
+                      <wps:spPr>
+                        <a:xfrm>
+                          <a:off x="0" y="0"/>
+                          <a:ext cx="596900" cy="279400"/>
+                        </a:xfrm>
+                        <a:prstGeom prst="rect">
+                          <a:avLst/>
+                        </a:prstGeom>
+                        <a:solidFill>
+                          <a:schemeClr val="lt1"/>
+                        </a:solidFill>
+                        <a:ln w="6350">
+                          <a:noFill/>
+                        </a:ln>
+                      </wps:spPr>
+                      <wps:txbx>
+                        <w:txbxContent>
+                          <w:p>
+                            <w:r>
+                              <w:t>0.349</w:t>
+                            </w:r>
+                          </w:p>
+                        </w:txbxContent>
+                      </wps:txbx>
+                      <wps:bodyPr rot="0" spcFirstLastPara="0" vertOverflow="overflow" horzOverflow="overflow" vert="horz" wrap="square" lIns="91440" tIns="45720" rIns="91440" bIns="45720" numCol="1" spcCol="0" rtlCol="0" fromWordArt="0" anchor="t" anchorCtr="0" forceAA="0" compatLnSpc="1">
+                        <a:prstTxWarp prst="textNoShape">
+                          <a:avLst/>
+                        </a:prstTxWarp>
+                        <a:noAutofit/>
+                      </wps:bodyPr>
+                    </wps:wsp>
+                  </a:graphicData>
+                </a:graphic>
+                <wp14:sizeRelH relativeFrom="margin">
+                  <wp14:pctWidth>0</wp14:pctWidth>
+                </wp14:sizeRelH>
+                <wp14:sizeRelV relativeFrom="margin">
+                  <wp14:pctHeight>0</wp14:pctHeight>
+                </wp14:sizeRelV>
+              </wp:anchor>
+            </w:drawing>
+          </mc:Choice>
+          <mc:Fallback>
+            <w:pict>
+              <v:shape w14:anchorId="153F0B2D" id="Text Box 41" o:spid="_x0000_s1038" type="#_x0000_t202" style="position:absolute;margin-left:243pt;margin-top:4.9pt;width:47pt;height:22pt;z-index:251716608;visibility:visible;mso-wrap-style:square;mso-width-percent:0;mso-height-percent:0;mso-wrap-distance-left:9pt;mso-wrap-distance-top:0;mso-wrap-distance-right:9pt;mso-wrap-distance-bottom:0;mso-position-horizontal:absolute;mso-position-horizontal-relative:text;mso-position-vertical:absolute;mso-position-vertical-relative:text;mso-width-percent:0;mso-height-percent:0;mso-width-relative:margin;mso-height-relative:margin;v-text-anchor:top" o:gfxdata="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" fillcolor="white [3201]" stroked="f" strokeweight=".5pt">
+                <v:textbox>
+                  <w:txbxContent>
+                    <w:p>
+                      <w:r>
+                        <w:t>0.349</w:t>
+                      </w:r>
+                    </w:p>
+                  </w:txbxContent>
+                </v:textbox>
+              </v:shape>
+            </w:pict>
+          </mc:Fallback>
+        </mc:AlternateContent>
+      </w:r>
+    </w:p>
+    <w:p/>
+    <w:p/>
+    <w:p/>
+    <w:p/>
+    <w:p>
+      <w:r>
+        <w:rPr>
+          <w:noProof/>
+        </w:rPr>
+        <mc:AlternateContent>
+          <mc:Choice Requires="wps">
+            <w:drawing>
+              <wp:anchor distT="0" distB="0" distL="114300" distR="114300" simplePos="0" relativeHeight="251726848" behindDoc="0" locked="0" layoutInCell="1" allowOverlap="1" wp14:anchorId="4321777A" wp14:editId="7B627FEE">
+                <wp:simplePos x="0" y="0"/>
+                <wp:positionH relativeFrom="column">
+                  <wp:posOffset>127000</wp:posOffset>
+                </wp:positionH>
+                <wp:positionV relativeFrom="paragraph">
+                  <wp:posOffset>170180</wp:posOffset>
+                </wp:positionV>
+                <wp:extent cx="762000" cy="355600"/>
+                <wp:effectExtent l="0" t="0" r="0" b="0"/>
+                <wp:wrapNone/>
+                <wp:docPr id="48" name="Text Box 48"/>
+                <wp:cNvGraphicFramePr/>
+                <a:graphic xmlns:a="http://schemas.openxmlformats.org/drawingml/2006/main">
+                  <a:graphicData uri="http://schemas.microsoft.com/office/word/2010/wordprocessingShape">
+                    <wps:wsp>
+                      <wps:cNvSpPr txBox="1"/>
+                      <wps:spPr>
+                        <a:xfrm>
+                          <a:off x="0" y="0"/>
+                          <a:ext cx="762000" cy="355600"/>
+                        </a:xfrm>
+                        <a:prstGeom prst="rect">
+                          <a:avLst/>
+                        </a:prstGeom>
+                        <a:noFill/>
+                        <a:ln w="6350">
+                          <a:noFill/>
+                        </a:ln>
+                      </wps:spPr>
+                      <wps:txbx>
+                        <w:txbxContent>
+                          <w:p>
+                            <w:r>
+                              <w:t>v</w:t>
+                            </w:r>
+                            <w:r>
+                              <w:t xml:space="preserve"> axis</w:t>
+                            </w:r>
+                          </w:p>
+                        </w:txbxContent>
+                      </wps:txbx>
+                      <wps:bodyPr rot="0" spcFirstLastPara="0" vertOverflow="overflow" horzOverflow="overflow" vert="horz" wrap="square" lIns="91440" tIns="45720" rIns="91440" bIns="45720" numCol="1" spcCol="0" rtlCol="0" fromWordArt="0" anchor="t" anchorCtr="0" forceAA="0" compatLnSpc="1">
+                        <a:prstTxWarp prst="textNoShape">
+                          <a:avLst/>
+                        </a:prstTxWarp>
+                        <a:noAutofit/>
+                      </wps:bodyPr>
+                    </wps:wsp>
+                  </a:graphicData>
+                </a:graphic>
+                <wp14:sizeRelH relativeFrom="margin">
+                  <wp14:pctWidth>0</wp14:pctWidth>
+                </wp14:sizeRelH>
+                <wp14:sizeRelV relativeFrom="margin">
+                  <wp14:pctHeight>0</wp14:pctHeight>
+                </wp14:sizeRelV>
+              </wp:anchor>
+            </w:drawing>
+          </mc:Choice>
+          <mc:Fallback>
+            <w:pict>
+              <v:shape w14:anchorId="4321777A" id="Text Box 48" o:spid="_x0000_s1039" type="#_x0000_t202" style="position:absolute;margin-left:10pt;margin-top:13.4pt;width:60pt;height:28pt;z-index:251726848;visibility:visible;mso-wrap-style:square;mso-width-percent:0;mso-height-percent:0;mso-wrap-distance-left:9pt;mso-wrap-distance-top:0;mso-wrap-distance-right:9pt;mso-wrap-distance-bottom:0;mso-position-horizontal:absolute;mso-position-horizontal-relative:text;mso-position-vertical:absolute;mso-position-vertical-relative:text;mso-width-percent:0;mso-height-percent:0;mso-width-relative:margin;mso-height-relative:margin;v-text-anchor:top" o:gfxdata="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" filled="f" stroked="f" strokeweight=".5pt">
+                <v:textbox>
+                  <w:txbxContent>
+                    <w:p>
+                      <w:r>
+                        <w:t>v</w:t>
+                      </w:r>
+                      <w:r>
+                        <w:t xml:space="preserve"> axis</w:t>
+                      </w:r>
+                    </w:p>
+                  </w:txbxContent>
+                </v:textbox>
+              </v:shape>
+            </w:pict>
+          </mc:Fallback>
+        </mc:AlternateContent>
+      </w:r>
+    </w:p>
+    <w:p>
+      <w:r>
+        <w:rPr>
+          <w:noProof/>
+        </w:rPr>
+        <mc:AlternateContent>
+          <mc:Choice Requires="wps">
+            <w:drawing>
+              <wp:anchor distT="0" distB="0" distL="114300" distR="114300" simplePos="0" relativeHeight="251751424" behindDoc="0" locked="0" layoutInCell="1" allowOverlap="1" wp14:anchorId="1FDDB56B" wp14:editId="6857E29C">
+                <wp:simplePos x="0" y="0"/>
+                <wp:positionH relativeFrom="column">
+                  <wp:posOffset>4688584</wp:posOffset>
+                </wp:positionH>
+                <wp:positionV relativeFrom="paragraph">
+                  <wp:posOffset>167640</wp:posOffset>
+                </wp:positionV>
+                <wp:extent cx="0" cy="1219200"/>
+                <wp:effectExtent l="63500" t="25400" r="38100" b="12700"/>
+                <wp:wrapNone/>
+                <wp:docPr id="61" name="Straight Arrow Connector 61"/>
+                <wp:cNvGraphicFramePr/>
+                <a:graphic xmlns:a="http://schemas.openxmlformats.org/drawingml/2006/main">
+                  <a:graphicData uri="http://schemas.microsoft.com/office/word/2010/wordprocessingShape">
+                    <wps:wsp>
+                      <wps:cNvCnPr/>
+                      <wps:spPr>
+                        <a:xfrm flipH="1" flipV="1">
+                          <a:off x="0" y="0"/>
+                          <a:ext cx="0" cy="1219200"/>
+                        </a:xfrm>
+                        <a:prstGeom prst="straightConnector1">
+                          <a:avLst/>
+                        </a:prstGeom>
+                        <a:ln>
+                          <a:tailEnd type="triangle"/>
+                        </a:ln>
+                      </wps:spPr>
+                      <wps:style>
+                        <a:lnRef idx="1">
+                          <a:schemeClr val="accent1"/>
+                        </a:lnRef>
+                        <a:fillRef idx="0">
+                          <a:schemeClr val="accent1"/>
+                        </a:fillRef>
+                        <a:effectRef idx="0">
+                          <a:schemeClr val="accent1"/>
+                        </a:effectRef>
+                        <a:fontRef idx="minor">
+                          <a:schemeClr val="tx1"/>
+                        </a:fontRef>
+                      </wps:style>
+                      <wps:bodyPr/>
+                    </wps:wsp>
+                  </a:graphicData>
+                </a:graphic>
+                <wp14:sizeRelH relativeFrom="margin">
+                  <wp14:pctWidth>0</wp14:pctWidth>
+                </wp14:sizeRelH>
+                <wp14:sizeRelV relativeFrom="margin">
+                  <wp14:pctHeight>0</wp14:pctHeight>
+                </wp14:sizeRelV>
+              </wp:anchor>
+            </w:drawing>
+          </mc:Choice>
+          <mc:Fallback>
+            <w:pict>
+              <v:shape w14:anchorId="5169534F" id="Straight Arrow Connector 61" o:spid="_x0000_s1026" type="#_x0000_t32" style="position:absolute;margin-left:369.2pt;margin-top:13.2pt;width:0;height:96pt;flip:x y;z-index:251751424;visibility:visible;mso-wrap-style:square;mso-width-percent:0;mso-height-percent:0;mso-wrap-distance-left:9pt;mso-wrap-distance-top:0;mso-wrap-distance-right:9pt;mso-wrap-distance-bottom:0;mso-position-horizontal:absolute;mso-position-horizontal-relative:text;mso-position-vertical:absolute;mso-position-vertical-relative:text;mso-width-percent:0;mso-height-percent:0;mso-width-relative:margin;mso-height-relative:margin" o:gfxdata="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" strokecolor="#4472c4 [3204]" strokeweight=".5pt">
+                <v:stroke endarrow="block" joinstyle="miter"/>
+              </v:shape>
+            </w:pict>
+          </mc:Fallback>
+        </mc:AlternateContent>
+      </w:r>
+    </w:p>
+    <w:p>
+      <w:r>
+        <w:rPr>
+          <w:noProof/>
+        </w:rPr>
+        <mc:AlternateContent>
+          <mc:Choice Requires="wps">
+            <w:drawing>
+              <wp:anchor distT="0" distB="0" distL="114300" distR="114300" simplePos="0" relativeHeight="251728896" behindDoc="0" locked="0" layoutInCell="1" allowOverlap="1" wp14:anchorId="44CD740D" wp14:editId="512CA3CA">
+                <wp:simplePos x="0" y="0"/>
+                <wp:positionH relativeFrom="column">
+                  <wp:posOffset>240665</wp:posOffset>
+                </wp:positionH>
+                <wp:positionV relativeFrom="paragraph">
+                  <wp:posOffset>80645</wp:posOffset>
+                </wp:positionV>
+                <wp:extent cx="45719" cy="1816100"/>
+                <wp:effectExtent l="63500" t="25400" r="43815" b="12700"/>
+                <wp:wrapNone/>
+                <wp:docPr id="49" name="Straight Arrow Connector 49"/>
+                <wp:cNvGraphicFramePr/>
+                <a:graphic xmlns:a="http://schemas.openxmlformats.org/drawingml/2006/main">
+                  <a:graphicData uri="http://schemas.microsoft.com/office/word/2010/wordprocessingShape">
+                    <wps:wsp>
+                      <wps:cNvCnPr/>
+                      <wps:spPr>
+                        <a:xfrm flipH="1" flipV="1">
+                          <a:off x="0" y="0"/>
+                          <a:ext cx="45719" cy="1816100"/>
+                        </a:xfrm>
+                        <a:prstGeom prst="straightConnector1">
+                          <a:avLst/>
+                        </a:prstGeom>
+                        <a:ln>
+                          <a:tailEnd type="triangle"/>
+                        </a:ln>
+                      </wps:spPr>
+                      <wps:style>
+                        <a:lnRef idx="1">
+                          <a:schemeClr val="accent1"/>
+                        </a:lnRef>
+                        <a:fillRef idx="0">
+                          <a:schemeClr val="accent1"/>
+                        </a:fillRef>
+                        <a:effectRef idx="0">
+                          <a:schemeClr val="accent1"/>
+                        </a:effectRef>
+                        <a:fontRef idx="minor">
+                          <a:schemeClr val="tx1"/>
+                        </a:fontRef>
+                      </wps:style>
+                      <wps:bodyPr/>
+                    </wps:wsp>
+                  </a:graphicData>
+                </a:graphic>
+                <wp14:sizeRelH relativeFrom="margin">
+                  <wp14:pctWidth>0</wp14:pctWidth>
+                </wp14:sizeRelH>
+                <wp14:sizeRelV relativeFrom="margin">
+                  <wp14:pctHeight>0</wp14:pctHeight>
+                </wp14:sizeRelV>
+              </wp:anchor>
+            </w:drawing>
+          </mc:Choice>
+          <mc:Fallback>
+            <w:pict>
+              <v:shape w14:anchorId="3CABBB3A" id="Straight Arrow Connector 49" o:spid="_x0000_s1026" type="#_x0000_t32" style="position:absolute;margin-left:18.95pt;margin-top:6.35pt;width:3.6pt;height:143pt;flip:x y;z-index:251728896;visibility:visible;mso-wrap-style:square;mso-width-percent:0;mso-height-percent:0;mso-wrap-distance-left:9pt;mso-wrap-distance-top:0;mso-wrap-distance-right:9pt;mso-wrap-distance-bottom:0;mso-position-horizontal:absolute;mso-position-horizontal-relative:text;mso-position-vertical:absolute;mso-position-vertical-relative:text;mso-width-percent:0;mso-height-percent:0;mso-width-relative:margin;mso-height-relative:margin" o:gfxdata="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" strokecolor="#4472c4 [3204]" strokeweight=".5pt">
+                <v:stroke endarrow="block" joinstyle="miter"/>
+              </v:shape>
+            </w:pict>
+          </mc:Fallback>
+        </mc:AlternateContent>
+      </w:r>
+    </w:p>
+    <w:p>
+      <w:r>
+        <w:rPr>
+          <w:noProof/>
+        </w:rPr>
+        <mc:AlternateContent>
+          <mc:Choice Requires="wps">
+            <w:drawing>
+              <wp:anchor distT="0" distB="0" distL="114300" distR="114300" simplePos="0" relativeHeight="251731968" behindDoc="0" locked="0" layoutInCell="1" allowOverlap="1" wp14:anchorId="08B7D03C" wp14:editId="2D6340FF">
+                <wp:simplePos x="0" y="0"/>
+                <wp:positionH relativeFrom="column">
+                  <wp:posOffset>253365</wp:posOffset>
+                </wp:positionH>
+                <wp:positionV relativeFrom="paragraph">
+                  <wp:posOffset>173990</wp:posOffset>
+                </wp:positionV>
+                <wp:extent cx="45719" cy="1574800"/>
+                <wp:effectExtent l="127000" t="25400" r="107315" b="12700"/>
+                <wp:wrapNone/>
+                <wp:docPr id="51" name="Straight Arrow Connector 51"/>
+                <wp:cNvGraphicFramePr/>
+                <a:graphic xmlns:a="http://schemas.openxmlformats.org/drawingml/2006/main">
+                  <a:graphicData uri="http://schemas.microsoft.com/office/word/2010/wordprocessingShape">
+                    <wps:wsp>
+                      <wps:cNvCnPr/>
+                      <wps:spPr>
+                        <a:xfrm flipH="1" flipV="1">
+                          <a:off x="0" y="0"/>
+                          <a:ext cx="45719" cy="1574800"/>
+                        </a:xfrm>
+                        <a:prstGeom prst="straightConnector1">
+                          <a:avLst/>
+                        </a:prstGeom>
+                        <a:ln w="63500">
+                          <a:solidFill>
+                            <a:srgbClr val="FF6501"/>
+                          </a:solidFill>
+                          <a:tailEnd type="stealth" w="lg" len="lg"/>
+                        </a:ln>
+                      </wps:spPr>
+                      <wps:style>
+                        <a:lnRef idx="1">
+                          <a:schemeClr val="accent1"/>
+                        </a:lnRef>
+                        <a:fillRef idx="0">
+                          <a:schemeClr val="accent1"/>
+                        </a:fillRef>
+                        <a:effectRef idx="0">
+                          <a:schemeClr val="accent1"/>
+                        </a:effectRef>
+                        <a:fontRef idx="minor">
+                          <a:schemeClr val="tx1"/>
+                        </a:fontRef>
+                      </wps:style>
+                      <wps:bodyPr/>
+                    </wps:wsp>
+                  </a:graphicData>
+                </a:graphic>
+                <wp14:sizeRelH relativeFrom="margin">
+                  <wp14:pctWidth>0</wp14:pctWidth>
+                </wp14:sizeRelH>
+                <wp14:sizeRelV relativeFrom="margin">
+                  <wp14:pctHeight>0</wp14:pctHeight>
+                </wp14:sizeRelV>
+              </wp:anchor>
+            </w:drawing>
+          </mc:Choice>
+          <mc:Fallback>
+            <w:pict>
+              <v:shape w14:anchorId="18990D39" id="Straight Arrow Connector 51" o:spid="_x0000_s1026" type="#_x0000_t32" style="position:absolute;margin-left:19.95pt;margin-top:13.7pt;width:3.6pt;height:124pt;flip:x y;z-index:251731968;visibility:visible;mso-wrap-style:square;mso-width-percent:0;mso-height-percent:0;mso-wrap-distance-left:9pt;mso-wrap-distance-top:0;mso-wrap-distance-right:9pt;mso-wrap-distance-bottom:0;mso-position-horizontal:absolute;mso-position-horizontal-relative:text;mso-position-vertical:absolute;mso-position-vertical-relative:text;mso-width-percent:0;mso-height-percent:0;mso-width-relative:margin;mso-height-relative:margin" o:gfxdata="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" strokecolor="#ff6501" strokeweight="5pt">
+                <v:stroke endarrow="classic" endarrowwidth="wide" endarrowlength="long" joinstyle="miter"/>
+              </v:shape>
+            </w:pict>
+          </mc:Fallback>
+        </mc:AlternateContent>
+      </w:r>
+      <w:r>
+        <w:rPr>
+          <w:noProof/>
+        </w:rPr>
+        <w:drawing>
+          <wp:anchor distT="0" distB="0" distL="114300" distR="114300" simplePos="0" relativeHeight="251722752" behindDoc="1" locked="0" layoutInCell="1" allowOverlap="1" wp14:anchorId="099F8013" wp14:editId="29EEB14A">
+            <wp:simplePos x="0" y="0"/>
+            <wp:positionH relativeFrom="column">
+              <wp:posOffset>292100</wp:posOffset>
+            </wp:positionH>
+            <wp:positionV relativeFrom="paragraph">
+              <wp:posOffset>161290</wp:posOffset>
+            </wp:positionV>
+            <wp:extent cx="2346534" cy="1562100"/>
+            <wp:effectExtent l="0" t="0" r="3175" b="0"/>
+            <wp:wrapTight wrapText="bothSides">
+              <wp:wrapPolygon edited="0">
+                <wp:start x="0" y="0"/>
+                <wp:lineTo x="0" y="21424"/>
+                <wp:lineTo x="21512" y="21424"/>
+                <wp:lineTo x="21512" y="0"/>
+                <wp:lineTo x="0" y="0"/>
+              </wp:wrapPolygon>
+            </wp:wrapTight>
+            <wp:docPr id="45" name="Picture 45"/>
+            <wp:cNvGraphicFramePr>
+              <a:graphicFrameLocks xmlns:a="http://schemas.openxmlformats.org/drawingml/2006/main" noChangeAspect="1"/>
+            </wp:cNvGraphicFramePr>
+            <a:graphic xmlns:a="http://schemas.openxmlformats.org/drawingml/2006/main">
+              <a:graphicData uri="http://schemas.openxmlformats.org/drawingml/2006/picture">
+                <pic:pic xmlns:pic="http://schemas.openxmlformats.org/drawingml/2006/picture">
+                  <pic:nvPicPr>
+                    <pic:cNvPr id="45" name="rocks.JPG"/>
+                    <pic:cNvPicPr/>
+                  </pic:nvPicPr>
+                  <pic:blipFill>
+                    <a:blip r:embed="rId9">
+                      <a:alphaModFix amt="11000"/>
+                      <a:extLst>
+                        <a:ext uri="{28A0092B-C50C-407E-A947-70E740481C1C}">
+                          <a14:useLocalDpi xmlns:a14="http://schemas.microsoft.com/office/drawing/2010/main" val="0"/>
+                        </a:ext>
+                      </a:extLst>
+                    </a:blip>
+                    <a:stretch>
+                      <a:fillRect/>
+                    </a:stretch>
+                  </pic:blipFill>
+                  <pic:spPr>
+                    <a:xfrm>
+                      <a:off x="0" y="0"/>
+                      <a:ext cx="2346534" cy="1562100"/>
+                    </a:xfrm>
+                    <a:prstGeom prst="rect">
+                      <a:avLst/>
+                    </a:prstGeom>
+                    <a:effectLst>
+                      <a:outerShdw dist="50800" sx="1000" sy="1000" algn="ctr" rotWithShape="0">
+                        <a:srgbClr val="000000"/>
+                      </a:outerShdw>
+                    </a:effectLst>
+                  </pic:spPr>
+                </pic:pic>
+              </a:graphicData>
+            </a:graphic>
+            <wp14:sizeRelH relativeFrom="page">
+              <wp14:pctWidth>0</wp14:pctWidth>
+            </wp14:sizeRelH>
+            <wp14:sizeRelV relativeFrom="page">
+              <wp14:pctHeight>0</wp14:pctHeight>
+            </wp14:sizeRelV>
+          </wp:anchor>
+        </w:drawing>
+      </w:r>
+    </w:p>
+    <w:p>
+      <w:r>
+        <w:rPr>
+          <w:noProof/>
+        </w:rPr>
+        <mc:AlternateContent>
+          <mc:Choice Requires="wps">
+            <w:drawing>
+              <wp:anchor distT="0" distB="0" distL="114300" distR="114300" simplePos="0" relativeHeight="251756544" behindDoc="0" locked="0" layoutInCell="1" allowOverlap="1" wp14:anchorId="23C1FDBB" wp14:editId="13EEA223">
+                <wp:simplePos x="0" y="0"/>
+                <wp:positionH relativeFrom="column">
+                  <wp:posOffset>5168900</wp:posOffset>
+                </wp:positionH>
+                <wp:positionV relativeFrom="paragraph">
+                  <wp:posOffset>89535</wp:posOffset>
+                </wp:positionV>
+                <wp:extent cx="431800" cy="355600"/>
+                <wp:effectExtent l="0" t="0" r="0" b="0"/>
+                <wp:wrapNone/>
+                <wp:docPr id="64" name="Text Box 64"/>
+                <wp:cNvGraphicFramePr/>
+                <a:graphic xmlns:a="http://schemas.openxmlformats.org/drawingml/2006/main">
+                  <a:graphicData uri="http://schemas.microsoft.com/office/word/2010/wordprocessingShape">
+                    <wps:wsp>
+                      <wps:cNvSpPr txBox="1"/>
+                      <wps:spPr>
+                        <a:xfrm>
+                          <a:off x="0" y="0"/>
+                          <a:ext cx="431800" cy="355600"/>
+                        </a:xfrm>
+                        <a:prstGeom prst="rect">
+                          <a:avLst/>
+                        </a:prstGeom>
+                        <a:noFill/>
+                        <a:ln w="6350">
+                          <a:noFill/>
+                        </a:ln>
+                      </wps:spPr>
+                      <wps:txbx>
+                        <w:txbxContent>
+                          <w:p>
+                            <w:r>
+                              <w:t>p1</w:t>
+                            </w:r>
+                          </w:p>
+                        </w:txbxContent>
+                      </wps:txbx>
+                      <wps:bodyPr rot="0" spcFirstLastPara="0" vertOverflow="overflow" horzOverflow="overflow" vert="horz" wrap="square" lIns="91440" tIns="45720" rIns="91440" bIns="45720" numCol="1" spcCol="0" rtlCol="0" fromWordArt="0" anchor="t" anchorCtr="0" forceAA="0" compatLnSpc="1">
+                        <a:prstTxWarp prst="textNoShape">
+                          <a:avLst/>
+                        </a:prstTxWarp>
+                        <a:noAutofit/>
+                      </wps:bodyPr>
+                    </wps:wsp>
+                  </a:graphicData>
+                </a:graphic>
+                <wp14:sizeRelH relativeFrom="margin">
+                  <wp14:pctWidth>0</wp14:pctWidth>
+                </wp14:sizeRelH>
+                <wp14:sizeRelV relativeFrom="margin">
+                  <wp14:pctHeight>0</wp14:pctHeight>
+                </wp14:sizeRelV>
+              </wp:anchor>
+            </w:drawing>
+          </mc:Choice>
+          <mc:Fallback>
+            <w:pict>
+              <v:shape w14:anchorId="23C1FDBB" id="Text Box 64" o:spid="_x0000_s1040" type="#_x0000_t202" style="position:absolute;margin-left:407pt;margin-top:7.05pt;width:34pt;height:28pt;z-index:251756544;visibility:visible;mso-wrap-style:square;mso-width-percent:0;mso-height-percent:0;mso-wrap-distance-left:9pt;mso-wrap-distance-top:0;mso-wrap-distance-right:9pt;mso-wrap-distance-bottom:0;mso-position-horizontal:absolute;mso-position-horizontal-relative:text;mso-position-vertical:absolute;mso-position-vertical-relative:text;mso-width-percent:0;mso-height-percent:0;mso-width-relative:margin;mso-height-relative:margin;v-text-anchor:top" o:gfxdata="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" filled="f" stroked="f" strokeweight=".5pt">
+                <v:textbox>
+                  <w:txbxContent>
+                    <w:p>
+                      <w:r>
+                        <w:t>p1</w:t>
+                      </w:r>
+                    </w:p>
+                  </w:txbxContent>
+                </v:textbox>
+              </v:shape>
+            </w:pict>
+          </mc:Fallback>
+        </mc:AlternateContent>
+      </w:r>
+    </w:p>
+    <w:p>
+      <w:r>
+        <w:rPr>
+          <w:noProof/>
+        </w:rPr>
+        <mc:AlternateContent>
+          <mc:Choice Requires="wps">
+            <w:drawing>
+              <wp:anchor distT="0" distB="0" distL="114300" distR="114300" simplePos="0" relativeHeight="251760640" behindDoc="0" locked="0" layoutInCell="1" allowOverlap="1" wp14:anchorId="4656103C" wp14:editId="2020A075">
+                <wp:simplePos x="0" y="0"/>
+                <wp:positionH relativeFrom="column">
+                  <wp:posOffset>4622800</wp:posOffset>
+                </wp:positionH>
+                <wp:positionV relativeFrom="paragraph">
+                  <wp:posOffset>182880</wp:posOffset>
+                </wp:positionV>
+                <wp:extent cx="495300" cy="355600"/>
+                <wp:effectExtent l="0" t="0" r="0" b="0"/>
+                <wp:wrapNone/>
+                <wp:docPr id="66" name="Text Box 66"/>
+                <wp:cNvGraphicFramePr/>
+                <a:graphic xmlns:a="http://schemas.openxmlformats.org/drawingml/2006/main">
+                  <a:graphicData uri="http://schemas.microsoft.com/office/word/2010/wordprocessingShape">
+                    <wps:wsp>
+                      <wps:cNvSpPr txBox="1"/>
+                      <wps:spPr>
+                        <a:xfrm>
+                          <a:off x="0" y="0"/>
+                          <a:ext cx="495300" cy="355600"/>
+                        </a:xfrm>
+                        <a:prstGeom prst="rect">
+                          <a:avLst/>
+                        </a:prstGeom>
+                        <a:noFill/>
+                        <a:ln w="6350">
+                          <a:noFill/>
+                        </a:ln>
+                      </wps:spPr>
+                      <wps:txbx>
+                        <w:txbxContent>
+                          <w:p>
+                            <w:r>
+                              <w:t>p2</w:t>
+                            </w:r>
+                          </w:p>
+                        </w:txbxContent>
+                      </wps:txbx>
+                      <wps:bodyPr rot="0" spcFirstLastPara="0" vertOverflow="overflow" horzOverflow="overflow" vert="horz" wrap="square" lIns="91440" tIns="45720" rIns="91440" bIns="45720" numCol="1" spcCol="0" rtlCol="0" fromWordArt="0" anchor="t" anchorCtr="0" forceAA="0" compatLnSpc="1">
+                        <a:prstTxWarp prst="textNoShape">
+                          <a:avLst/>
+                        </a:prstTxWarp>
+                        <a:noAutofit/>
+                      </wps:bodyPr>
+                    </wps:wsp>
+                  </a:graphicData>
+                </a:graphic>
+                <wp14:sizeRelH relativeFrom="margin">
+                  <wp14:pctWidth>0</wp14:pctWidth>
+                </wp14:sizeRelH>
+                <wp14:sizeRelV relativeFrom="margin">
+                  <wp14:pctHeight>0</wp14:pctHeight>
+                </wp14:sizeRelV>
+              </wp:anchor>
+            </w:drawing>
+          </mc:Choice>
+          <mc:Fallback>
+            <w:pict>
+              <v:shape w14:anchorId="4656103C" id="Text Box 66" o:spid="_x0000_s1041" type="#_x0000_t202" style="position:absolute;margin-left:364pt;margin-top:14.4pt;width:39pt;height:28pt;z-index:251760640;visibility:visible;mso-wrap-style:square;mso-width-percent:0;mso-height-percent:0;mso-wrap-distance-left:9pt;mso-wrap-distance-top:0;mso-wrap-distance-right:9pt;mso-wrap-distance-bottom:0;mso-position-horizontal:absolute;mso-position-horizontal-relative:text;mso-position-vertical:absolute;mso-position-vertical-relative:text;mso-width-percent:0;mso-height-percent:0;mso-width-relative:margin;mso-height-relative:margin;v-text-anchor:top" o:gfxdata="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" filled="f" stroked="f" strokeweight=".5pt">
+                <v:textbox>
+                  <w:txbxContent>
+                    <w:p>
+                      <w:r>
+                        <w:t>p2</w:t>
+                      </w:r>
+                    </w:p>
+                  </w:txbxContent>
+                </v:textbox>
+              </v:shape>
+            </w:pict>
+          </mc:Fallback>
+        </mc:AlternateContent>
+      </w:r>
+      <w:r>
+        <w:rPr>
+          <w:noProof/>
+        </w:rPr>
+        <mc:AlternateContent>
+          <mc:Choice Requires="wps">
+            <w:drawing>
+              <wp:anchor distT="0" distB="0" distL="114300" distR="114300" simplePos="0" relativeHeight="251745280" behindDoc="0" locked="0" layoutInCell="1" allowOverlap="1" wp14:anchorId="080DC6CB" wp14:editId="4B5EA9B8">
+                <wp:simplePos x="0" y="0"/>
+                <wp:positionH relativeFrom="column">
+                  <wp:posOffset>723265</wp:posOffset>
+                </wp:positionH>
+                <wp:positionV relativeFrom="paragraph">
+                  <wp:posOffset>143510</wp:posOffset>
+                </wp:positionV>
+                <wp:extent cx="762000" cy="355600"/>
+                <wp:effectExtent l="0" t="0" r="0" b="0"/>
+                <wp:wrapNone/>
+                <wp:docPr id="58" name="Text Box 58"/>
+                <wp:cNvGraphicFramePr/>
+                <a:graphic xmlns:a="http://schemas.openxmlformats.org/drawingml/2006/main">
+                  <a:graphicData uri="http://schemas.microsoft.com/office/word/2010/wordprocessingShape">
+                    <wps:wsp>
+                      <wps:cNvSpPr txBox="1"/>
+                      <wps:spPr>
+                        <a:xfrm>
+                          <a:off x="0" y="0"/>
+                          <a:ext cx="762000" cy="355600"/>
+                        </a:xfrm>
+                        <a:prstGeom prst="rect">
+                          <a:avLst/>
+                        </a:prstGeom>
+                        <a:noFill/>
+                        <a:ln w="6350">
+                          <a:noFill/>
+                        </a:ln>
+                      </wps:spPr>
+                      <wps:txbx>
+                        <w:txbxContent>
+                          <w:p>
+                            <w:r>
+                              <w:t>(u3,v3</w:t>
+                            </w:r>
+                            <w:r>
+                              <w:t>)</w:t>
+                            </w:r>
+                          </w:p>
+                        </w:txbxContent>
+                      </wps:txbx>
+                      <wps:bodyPr rot="0" spcFirstLastPara="0" vertOverflow="overflow" horzOverflow="overflow" vert="horz" wrap="square" lIns="91440" tIns="45720" rIns="91440" bIns="45720" numCol="1" spcCol="0" rtlCol="0" fromWordArt="0" anchor="t" anchorCtr="0" forceAA="0" compatLnSpc="1">
+                        <a:prstTxWarp prst="textNoShape">
+                          <a:avLst/>
+                        </a:prstTxWarp>
+                        <a:noAutofit/>
+                      </wps:bodyPr>
+                    </wps:wsp>
+                  </a:graphicData>
+                </a:graphic>
+                <wp14:sizeRelH relativeFrom="margin">
+                  <wp14:pctWidth>0</wp14:pctWidth>
+                </wp14:sizeRelH>
+                <wp14:sizeRelV relativeFrom="margin">
+                  <wp14:pctHeight>0</wp14:pctHeight>
+                </wp14:sizeRelV>
+              </wp:anchor>
+            </w:drawing>
+          </mc:Choice>
+          <mc:Fallback>
+            <w:pict>
+              <v:shape w14:anchorId="080DC6CB" id="Text Box 58" o:spid="_x0000_s1042" type="#_x0000_t202" style="position:absolute;margin-left:56.95pt;margin-top:11.3pt;width:60pt;height:28pt;z-index:251745280;visibility:visible;mso-wrap-style:square;mso-width-percent:0;mso-height-percent:0;mso-wrap-distance-left:9pt;mso-wrap-distance-top:0;mso-wrap-distance-right:9pt;mso-wrap-distance-bottom:0;mso-position-horizontal:absolute;mso-position-horizontal-relative:text;mso-position-vertical:absolute;mso-position-vertical-relative:text;mso-width-percent:0;mso-height-percent:0;mso-width-relative:margin;mso-height-relative:margin;v-text-anchor:top" o:gfxdata="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" filled="f" stroked="f" strokeweight=".5pt">
+                <v:textbox>
+                  <w:txbxContent>
+                    <w:p>
+                      <w:r>
+                        <w:t>(u3,v3</w:t>
+                      </w:r>
+                      <w:r>
+                        <w:t>)</w:t>
+                      </w:r>
+                    </w:p>
+                  </w:txbxContent>
+                </v:textbox>
+              </v:shape>
+            </w:pict>
+          </mc:Fallback>
+        </mc:AlternateContent>
+      </w:r>
+      <w:r>
+        <w:rPr>
+          <w:noProof/>
+        </w:rPr>
+        <mc:AlternateContent>
+          <mc:Choice Requires="wps">
+            <w:drawing>
+              <wp:anchor distT="0" distB="0" distL="114300" distR="114300" simplePos="0" relativeHeight="251737088" behindDoc="0" locked="0" layoutInCell="1" allowOverlap="1" wp14:anchorId="7453D375" wp14:editId="761E1729">
+                <wp:simplePos x="0" y="0"/>
+                <wp:positionH relativeFrom="column">
+                  <wp:posOffset>1071245</wp:posOffset>
+                </wp:positionH>
+                <wp:positionV relativeFrom="paragraph">
+                  <wp:posOffset>103505</wp:posOffset>
+                </wp:positionV>
+                <wp:extent cx="1063892" cy="710565"/>
+                <wp:effectExtent l="127000" t="0" r="15875" b="229235"/>
+                <wp:wrapNone/>
+                <wp:docPr id="54" name="Triangle 54"/>
+                <wp:cNvGraphicFramePr/>
+                <a:graphic xmlns:a="http://schemas.openxmlformats.org/drawingml/2006/main">
+                  <a:graphicData uri="http://schemas.microsoft.com/office/word/2010/wordprocessingShape">
+                    <wps:wsp>
+                      <wps:cNvSpPr/>
+                      <wps:spPr>
+                        <a:xfrm rot="19854775">
+                          <a:off x="0" y="0"/>
+                          <a:ext cx="1063892" cy="710565"/>
+                        </a:xfrm>
+                        <a:prstGeom prst="triangle">
+                          <a:avLst>
+                            <a:gd name="adj" fmla="val 0"/>
+                          </a:avLst>
+                        </a:prstGeom>
+                      </wps:spPr>
+                      <wps:style>
+                        <a:lnRef idx="2">
+                          <a:schemeClr val="accent1">
+                            <a:shade val="50000"/>
+                          </a:schemeClr>
+                        </a:lnRef>
+                        <a:fillRef idx="1">
+                          <a:schemeClr val="accent1"/>
+                        </a:fillRef>
+                        <a:effectRef idx="0">
+                          <a:schemeClr val="accent1"/>
+                        </a:effectRef>
+                        <a:fontRef idx="minor">
+                          <a:schemeClr val="lt1"/>
+                        </a:fontRef>
+                      </wps:style>
+                      <wps:bodyPr rot="0" spcFirstLastPara="0" vertOverflow="overflow" horzOverflow="overflow" vert="horz" wrap="square" lIns="91440" tIns="45720" rIns="91440" bIns="45720" numCol="1" spcCol="0" rtlCol="0" fromWordArt="0" anchor="ctr" anchorCtr="0" forceAA="0" compatLnSpc="1">
+                        <a:prstTxWarp prst="textNoShape">
+                          <a:avLst/>
+                        </a:prstTxWarp>
+                        <a:noAutofit/>
+                      </wps:bodyPr>
+                    </wps:wsp>
+                  </a:graphicData>
+                </a:graphic>
+                <wp14:sizeRelH relativeFrom="margin">
+                  <wp14:pctWidth>0</wp14:pctWidth>
+                </wp14:sizeRelH>
+                <wp14:sizeRelV relativeFrom="margin">
+                  <wp14:pctHeight>0</wp14:pctHeight>
+                </wp14:sizeRelV>
+              </wp:anchor>
+            </w:drawing>
+          </mc:Choice>
+          <mc:Fallback>
+            <w:pict>
+              <v:shapetype w14:anchorId="425365C8" id="_x0000_t5" coordsize="21600,21600" o:spt="5" adj="10800" path="m@0,l,21600r21600,xe">
+                <v:stroke joinstyle="miter"/>
+                <v:formulas>
+                  <v:f eqn="val #0"/>
+                  <v:f eqn="prod #0 1 2"/>
+                  <v:f eqn="sum @1 10800 0"/>
+                </v:formulas>
+                <v:path gradientshapeok="t" o:connecttype="custom" o:connectlocs="@0,0;@1,10800;0,21600;10800,21600;21600,21600;@2,10800" textboxrect="0,10800,10800,18000;5400,10800,16200,18000;10800,10800,21600,18000;0,7200,7200,21600;7200,7200,14400,21600;14400,7200,21600,21600"/>
+                <v:handles>
+                  <v:h position="#0,topLeft" xrange="0,21600"/>
+                </v:handles>
+              </v:shapetype>
+              <v:shape id="Triangle 54" o:spid="_x0000_s1026" type="#_x0000_t5" style="position:absolute;margin-left:84.35pt;margin-top:8.15pt;width:83.75pt;height:55.95pt;rotation:-1906251fd;z-index:251737088;visibility:visible;mso-wrap-style:square;mso-width-percent:0;mso-height-percent:0;mso-wrap-distance-left:9pt;mso-wrap-distance-top:0;mso-wrap-distance-right:9pt;mso-wrap-distance-bottom:0;mso-position-horizontal:absolute;mso-position-horizontal-relative:text;mso-position-vertical:absolute;mso-position-vertical-relative:text;mso-width-percent:0;mso-height-percent:0;mso-width-relative:margin;mso-height-relative:margin;v-text-anchor:middle" o:gfxdata="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" adj="0" fillcolor="#4472c4 [3204]" strokecolor="#1f3763 [1604]" strokeweight="1pt"/>
+            </w:pict>
+          </mc:Fallback>
+        </mc:AlternateContent>
+      </w:r>
+    </w:p>
+    <w:p>
+      <w:r>
+        <w:rPr>
+          <w:noProof/>
+        </w:rPr>
+        <mc:AlternateContent>
+          <mc:Choice Requires="wps">
+            <w:drawing>
+              <wp:anchor distT="0" distB="0" distL="114300" distR="114300" simplePos="0" relativeHeight="251764736" behindDoc="0" locked="0" layoutInCell="1" allowOverlap="1" wp14:anchorId="5F6BE42E" wp14:editId="18ECE44E">
+                <wp:simplePos x="0" y="0"/>
+                <wp:positionH relativeFrom="column">
+                  <wp:posOffset>3924300</wp:posOffset>
+                </wp:positionH>
+                <wp:positionV relativeFrom="paragraph">
+                  <wp:posOffset>102870</wp:posOffset>
+                </wp:positionV>
+                <wp:extent cx="508000" cy="355600"/>
+                <wp:effectExtent l="0" t="0" r="0" b="0"/>
+                <wp:wrapNone/>
+                <wp:docPr id="68" name="Text Box 68"/>
+                <wp:cNvGraphicFramePr/>
+                <a:graphic xmlns:a="http://schemas.openxmlformats.org/drawingml/2006/main">
+                  <a:graphicData uri="http://schemas.microsoft.com/office/word/2010/wordprocessingShape">
+                    <wps:wsp>
+                      <wps:cNvSpPr txBox="1"/>
+                      <wps:spPr>
+                        <a:xfrm>
+                          <a:off x="0" y="0"/>
+                          <a:ext cx="508000" cy="355600"/>
+                        </a:xfrm>
+                        <a:prstGeom prst="rect">
+                          <a:avLst/>
+                        </a:prstGeom>
+                        <a:noFill/>
+                        <a:ln w="6350">
+                          <a:noFill/>
+                        </a:ln>
+                      </wps:spPr>
+                      <wps:txbx>
+                        <w:txbxContent>
+                          <w:p>
+                            <w:pPr>
+                              <w:rPr>
+                                <w:b/>
+                              </w:rPr>
+                            </w:pPr>
+                            <w:r>
+                              <w:rPr>
+                                <w:b/>
+                              </w:rPr>
+                              <w:t>N</w:t>
+                            </w:r>
+                          </w:p>
+                        </w:txbxContent>
+                      </wps:txbx>
+                      <wps:bodyPr rot="0" spcFirstLastPara="0" vertOverflow="overflow" horzOverflow="overflow" vert="horz" wrap="square" lIns="91440" tIns="45720" rIns="91440" bIns="45720" numCol="1" spcCol="0" rtlCol="0" fromWordArt="0" anchor="t" anchorCtr="0" forceAA="0" compatLnSpc="1">
+                        <a:prstTxWarp prst="textNoShape">
+                          <a:avLst/>
+                        </a:prstTxWarp>
+                        <a:noAutofit/>
+                      </wps:bodyPr>
+                    </wps:wsp>
+                  </a:graphicData>
+                </a:graphic>
+                <wp14:sizeRelH relativeFrom="margin">
+                  <wp14:pctWidth>0</wp14:pctWidth>
+                </wp14:sizeRelH>
+                <wp14:sizeRelV relativeFrom="margin">
+                  <wp14:pctHeight>0</wp14:pctHeight>
+                </wp14:sizeRelV>
+              </wp:anchor>
+            </w:drawing>
+          </mc:Choice>
+          <mc:Fallback>
+            <w:pict>
+              <v:shape w14:anchorId="5F6BE42E" id="Text Box 68" o:spid="_x0000_s1043" type="#_x0000_t202" style="position:absolute;margin-left:309pt;margin-top:8.1pt;width:40pt;height:28pt;z-index:251764736;visibility:visible;mso-wrap-style:square;mso-width-percent:0;mso-height-percent:0;mso-wrap-distance-left:9pt;mso-wrap-distance-top:0;mso-wrap-distance-right:9pt;mso-wrap-distance-bottom:0;mso-position-horizontal:absolute;mso-position-horizontal-relative:text;mso-position-vertical:absolute;mso-position-vertical-relative:text;mso-width-percent:0;mso-height-percent:0;mso-width-relative:margin;mso-height-relative:margin;v-text-anchor:top" o:gfxdata="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" filled="f" stroked="f" strokeweight=".5pt">
+                <v:textbox>
+                  <w:txbxContent>
+                    <w:p>
+                      <w:pPr>
+                        <w:rPr>
+                          <w:b/>
+                        </w:rPr>
+                      </w:pPr>
+                      <w:r>
+                        <w:rPr>
+                          <w:b/>
+                        </w:rPr>
+                        <w:t>N</w:t>
+                      </w:r>
+                    </w:p>
+                  </w:txbxContent>
+                </v:textbox>
+              </v:shape>
+            </w:pict>
+          </mc:Fallback>
+        </mc:AlternateContent>
+      </w:r>
+      <w:r>
+        <w:rPr>
+          <w:noProof/>
+        </w:rPr>
+        <mc:AlternateContent>
+          <mc:Choice Requires="wps">
+            <w:drawing>
+              <wp:anchor distT="0" distB="0" distL="114300" distR="114300" simplePos="0" relativeHeight="251754496" behindDoc="0" locked="0" layoutInCell="1" allowOverlap="1" wp14:anchorId="773A497E" wp14:editId="0DDD2A77">
+                <wp:simplePos x="0" y="0"/>
+                <wp:positionH relativeFrom="column">
+                  <wp:posOffset>4913630</wp:posOffset>
+                </wp:positionH>
+                <wp:positionV relativeFrom="paragraph">
+                  <wp:posOffset>26670</wp:posOffset>
+                </wp:positionV>
+                <wp:extent cx="685165" cy="508799"/>
+                <wp:effectExtent l="101600" t="76200" r="0" b="189865"/>
+                <wp:wrapNone/>
+                <wp:docPr id="63" name="Triangle 63"/>
+                <wp:cNvGraphicFramePr/>
+                <a:graphic xmlns:a="http://schemas.openxmlformats.org/drawingml/2006/main">
+                  <a:graphicData uri="http://schemas.microsoft.com/office/word/2010/wordprocessingShape">
+                    <wps:wsp>
+                      <wps:cNvSpPr/>
+                      <wps:spPr>
+                        <a:xfrm rot="2467760">
+                          <a:off x="0" y="0"/>
+                          <a:ext cx="685165" cy="508799"/>
+                        </a:xfrm>
+                        <a:prstGeom prst="triangle">
+                          <a:avLst>
+                            <a:gd name="adj" fmla="val 24098"/>
+                          </a:avLst>
+                        </a:prstGeom>
+                      </wps:spPr>
+                      <wps:style>
+                        <a:lnRef idx="2">
+                          <a:schemeClr val="accent1">
+                            <a:shade val="50000"/>
+                          </a:schemeClr>
+                        </a:lnRef>
+                        <a:fillRef idx="1">
+                          <a:schemeClr val="accent1"/>
+                        </a:fillRef>
+                        <a:effectRef idx="0">
+                          <a:schemeClr val="accent1"/>
+                        </a:effectRef>
+                        <a:fontRef idx="minor">
+                          <a:schemeClr val="lt1"/>
+                        </a:fontRef>
+                      </wps:style>
+                      <wps:bodyPr rot="0" spcFirstLastPara="0" vertOverflow="overflow" horzOverflow="overflow" vert="horz" wrap="square" lIns="91440" tIns="45720" rIns="91440" bIns="45720" numCol="1" spcCol="0" rtlCol="0" fromWordArt="0" anchor="ctr" anchorCtr="0" forceAA="0" compatLnSpc="1">
+                        <a:prstTxWarp prst="textNoShape">
+                          <a:avLst/>
+                        </a:prstTxWarp>
+                        <a:noAutofit/>
+                      </wps:bodyPr>
+                    </wps:wsp>
+                  </a:graphicData>
+                </a:graphic>
+                <wp14:sizeRelH relativeFrom="margin">
+                  <wp14:pctWidth>0</wp14:pctWidth>
+                </wp14:sizeRelH>
+                <wp14:sizeRelV relativeFrom="margin">
+                  <wp14:pctHeight>0</wp14:pctHeight>
+                </wp14:sizeRelV>
+              </wp:anchor>
+            </w:drawing>
+          </mc:Choice>
+          <mc:Fallback>
+            <w:pict>
+              <v:shape w14:anchorId="287200B4" id="Triangle 63" o:spid="_x0000_s1026" type="#_x0000_t5" style="position:absolute;margin-left:386.9pt;margin-top:2.1pt;width:53.95pt;height:40.05pt;rotation:2695452fd;z-index:251754496;visibility:visible;mso-wrap-style:square;mso-width-percent:0;mso-height-percent:0;mso-wrap-distance-left:9pt;mso-wrap-distance-top:0;mso-wrap-distance-right:9pt;mso-wrap-distance-bottom:0;mso-position-horizontal:absolute;mso-position-horizontal-relative:text;mso-position-vertical:absolute;mso-position-vertical-relative:text;mso-width-percent:0;mso-height-percent:0;mso-width-relative:margin;mso-height-relative:margin;v-text-anchor:middle" o:gfxdata="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" adj="5205" fillcolor="#4472c4 [3204]" strokecolor="#1f3763 [1604]" strokeweight="1pt"/>
+            </w:pict>
+          </mc:Fallback>
+        </mc:AlternateContent>
+      </w:r>
+      <w:r>
+        <w:rPr>
+          <w:noProof/>
+        </w:rPr>
+        <mc:AlternateContent>
+          <mc:Choice Requires="wps">
+            <w:drawing>
+              <wp:anchor distT="0" distB="0" distL="114300" distR="114300" simplePos="0" relativeHeight="251743232" behindDoc="0" locked="0" layoutInCell="1" allowOverlap="1" wp14:anchorId="7BFA3B15" wp14:editId="564FF672">
+                <wp:simplePos x="0" y="0"/>
+                <wp:positionH relativeFrom="column">
+                  <wp:posOffset>2222500</wp:posOffset>
+                </wp:positionH>
+                <wp:positionV relativeFrom="paragraph">
+                  <wp:posOffset>153670</wp:posOffset>
+                </wp:positionV>
+                <wp:extent cx="762000" cy="355600"/>
+                <wp:effectExtent l="0" t="0" r="0" b="0"/>
+                <wp:wrapNone/>
+                <wp:docPr id="57" name="Text Box 57"/>
+                <wp:cNvGraphicFramePr/>
+                <a:graphic xmlns:a="http://schemas.openxmlformats.org/drawingml/2006/main">
+                  <a:graphicData uri="http://schemas.microsoft.com/office/word/2010/wordprocessingShape">
+                    <wps:wsp>
+                      <wps:cNvSpPr txBox="1"/>
+                      <wps:spPr>
+                        <a:xfrm>
+                          <a:off x="0" y="0"/>
+                          <a:ext cx="762000" cy="355600"/>
+                        </a:xfrm>
+                        <a:prstGeom prst="rect">
+                          <a:avLst/>
+                        </a:prstGeom>
+                        <a:noFill/>
+                        <a:ln w="6350">
+                          <a:noFill/>
+                        </a:ln>
+                      </wps:spPr>
+                      <wps:txbx>
+                        <w:txbxContent>
+                          <w:p>
+                            <w:r>
+                              <w:t>(u2,v2</w:t>
+                            </w:r>
+                            <w:r>
+                              <w:t>)</w:t>
+                            </w:r>
+                          </w:p>
+                        </w:txbxContent>
+                      </wps:txbx>
+                      <wps:bodyPr rot="0" spcFirstLastPara="0" vertOverflow="overflow" horzOverflow="overflow" vert="horz" wrap="square" lIns="91440" tIns="45720" rIns="91440" bIns="45720" numCol="1" spcCol="0" rtlCol="0" fromWordArt="0" anchor="t" anchorCtr="0" forceAA="0" compatLnSpc="1">
+                        <a:prstTxWarp prst="textNoShape">
+                          <a:avLst/>
+                        </a:prstTxWarp>
+                        <a:noAutofit/>
+                      </wps:bodyPr>
+                    </wps:wsp>
+                  </a:graphicData>
+                </a:graphic>
+                <wp14:sizeRelH relativeFrom="margin">
+                  <wp14:pctWidth>0</wp14:pctWidth>
+                </wp14:sizeRelH>
+                <wp14:sizeRelV relativeFrom="margin">
+                  <wp14:pctHeight>0</wp14:pctHeight>
+                </wp14:sizeRelV>
+              </wp:anchor>
+            </w:drawing>
+          </mc:Choice>
+          <mc:Fallback>
+            <w:pict>
+              <v:shape w14:anchorId="7BFA3B15" id="Text Box 57" o:spid="_x0000_s1044" type="#_x0000_t202" style="position:absolute;margin-left:175pt;margin-top:12.1pt;width:60pt;height:28pt;z-index:251743232;visibility:visible;mso-wrap-style:square;mso-width-percent:0;mso-height-percent:0;mso-wrap-distance-left:9pt;mso-wrap-distance-top:0;mso-wrap-distance-right:9pt;mso-wrap-distance-bottom:0;mso-position-horizontal:absolute;mso-position-horizontal-relative:text;mso-position-vertical:absolute;mso-position-vertical-relative:text;mso-width-percent:0;mso-height-percent:0;mso-width-relative:margin;mso-height-relative:margin;v-text-anchor:top" o:gfxdata="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" filled="f" stroked="f" strokeweight=".5pt">
+                <v:textbox>
+                  <w:txbxContent>
+                    <w:p>
+                      <w:r>
+                        <w:t>(u2,v2</w:t>
+                      </w:r>
+                      <w:r>
+                        <w:t>)</w:t>
+                      </w:r>
+                    </w:p>
+                  </w:txbxContent>
+                </v:textbox>
+              </v:shape>
+            </w:pict>
+          </mc:Fallback>
+        </mc:AlternateContent>
+      </w:r>
+      <w:r>
+        <w:rPr>
+          <w:noProof/>
+        </w:rPr>
+        <mc:AlternateContent>
+          <mc:Choice Requires="wps">
+            <w:drawing>
+              <wp:anchor distT="0" distB="0" distL="114300" distR="114300" simplePos="0" relativeHeight="251736064" behindDoc="0" locked="0" layoutInCell="1" allowOverlap="1" wp14:anchorId="1402EB4E" wp14:editId="41F267DD">
+                <wp:simplePos x="0" y="0"/>
+                <wp:positionH relativeFrom="column">
+                  <wp:posOffset>-25400</wp:posOffset>
+                </wp:positionH>
+                <wp:positionV relativeFrom="paragraph">
+                  <wp:posOffset>183515</wp:posOffset>
+                </wp:positionV>
+                <wp:extent cx="508000" cy="355600"/>
+                <wp:effectExtent l="0" t="0" r="0" b="0"/>
+                <wp:wrapNone/>
+                <wp:docPr id="53" name="Text Box 53"/>
+                <wp:cNvGraphicFramePr/>
+                <a:graphic xmlns:a="http://schemas.openxmlformats.org/drawingml/2006/main">
+                  <a:graphicData uri="http://schemas.microsoft.com/office/word/2010/wordprocessingShape">
+                    <wps:wsp>
+                      <wps:cNvSpPr txBox="1"/>
+                      <wps:spPr>
+                        <a:xfrm>
+                          <a:off x="0" y="0"/>
+                          <a:ext cx="508000" cy="355600"/>
+                        </a:xfrm>
+                        <a:prstGeom prst="rect">
+                          <a:avLst/>
+                        </a:prstGeom>
+                        <a:noFill/>
+                        <a:ln w="6350">
+                          <a:noFill/>
+                        </a:ln>
+                      </wps:spPr>
+                      <wps:txbx>
+                        <w:txbxContent>
+                          <w:p>
+                            <w:pPr>
+                              <w:rPr>
+                                <w:b/>
+                              </w:rPr>
+                            </w:pPr>
+                            <w:r>
+                              <w:rPr>
+                                <w:b/>
+                              </w:rPr>
+                              <w:t>V</w:t>
+                            </w:r>
+                          </w:p>
+                        </w:txbxContent>
+                      </wps:txbx>
+                      <wps:bodyPr rot="0" spcFirstLastPara="0" vertOverflow="overflow" horzOverflow="overflow" vert="horz" wrap="square" lIns="91440" tIns="45720" rIns="91440" bIns="45720" numCol="1" spcCol="0" rtlCol="0" fromWordArt="0" anchor="t" anchorCtr="0" forceAA="0" compatLnSpc="1">
+                        <a:prstTxWarp prst="textNoShape">
+                          <a:avLst/>
+                        </a:prstTxWarp>
+                        <a:noAutofit/>
+                      </wps:bodyPr>
+                    </wps:wsp>
+                  </a:graphicData>
+                </a:graphic>
+                <wp14:sizeRelH relativeFrom="margin">
+                  <wp14:pctWidth>0</wp14:pctWidth>
+                </wp14:sizeRelH>
+                <wp14:sizeRelV relativeFrom="margin">
+                  <wp14:pctHeight>0</wp14:pctHeight>
+                </wp14:sizeRelV>
+              </wp:anchor>
+            </w:drawing>
+          </mc:Choice>
+          <mc:Fallback>
+            <w:pict>
+              <v:shape w14:anchorId="1402EB4E" id="Text Box 53" o:spid="_x0000_s1045" type="#_x0000_t202" style="position:absolute;margin-left:-2pt;margin-top:14.45pt;width:40pt;height:28pt;z-index:251736064;visibility:visible;mso-wrap-style:square;mso-width-percent:0;mso-height-percent:0;mso-wrap-distance-left:9pt;mso-wrap-distance-top:0;mso-wrap-distance-right:9pt;mso-wrap-distance-bottom:0;mso-position-horizontal:absolute;mso-position-horizontal-relative:text;mso-position-vertical:absolute;mso-position-vertical-relative:text;mso-width-percent:0;mso-height-percent:0;mso-width-relative:margin;mso-height-relative:margin;v-text-anchor:top" o:gfxdata="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" filled="f" stroked="f" strokeweight=".5pt">
+                <v:textbox>
+                  <w:txbxContent>
+                    <w:p>
+                      <w:pPr>
+                        <w:rPr>
+                          <w:b/>
+                        </w:rPr>
+                      </w:pPr>
+                      <w:r>
+                        <w:rPr>
+                          <w:b/>
+                        </w:rPr>
+                        <w:t>V</w:t>
+                      </w:r>
+                    </w:p>
+                  </w:txbxContent>
+                </v:textbox>
+              </v:shape>
+            </w:pict>
+          </mc:Fallback>
+        </mc:AlternateContent>
+      </w:r>
+    </w:p>
+    <w:p>
+      <w:r>
+        <w:rPr>
+          <w:noProof/>
+        </w:rPr>
+        <mc:AlternateContent>
+          <mc:Choice Requires="wps">
+            <w:drawing>
+              <wp:anchor distT="0" distB="0" distL="114300" distR="114300" simplePos="0" relativeHeight="251762688" behindDoc="0" locked="0" layoutInCell="1" allowOverlap="1" wp14:anchorId="5A670F4D" wp14:editId="39A39A4A">
+                <wp:simplePos x="0" y="0"/>
+                <wp:positionH relativeFrom="column">
+                  <wp:posOffset>4051300</wp:posOffset>
+                </wp:positionH>
+                <wp:positionV relativeFrom="paragraph">
+                  <wp:posOffset>84454</wp:posOffset>
+                </wp:positionV>
+                <wp:extent cx="1092200" cy="94615"/>
+                <wp:effectExtent l="25400" t="114300" r="0" b="172085"/>
+                <wp:wrapNone/>
+                <wp:docPr id="67" name="Straight Arrow Connector 67"/>
+                <wp:cNvGraphicFramePr/>
+                <a:graphic xmlns:a="http://schemas.openxmlformats.org/drawingml/2006/main">
+                  <a:graphicData uri="http://schemas.microsoft.com/office/word/2010/wordprocessingShape">
+                    <wps:wsp>
+                      <wps:cNvCnPr/>
+                      <wps:spPr>
+                        <a:xfrm flipH="1">
+                          <a:off x="0" y="0"/>
+                          <a:ext cx="1092200" cy="94615"/>
+                        </a:xfrm>
+                        <a:prstGeom prst="straightConnector1">
+                          <a:avLst/>
+                        </a:prstGeom>
+                        <a:ln w="63500">
+                          <a:solidFill>
+                            <a:srgbClr val="FF6501"/>
+                          </a:solidFill>
+                          <a:tailEnd type="stealth" w="lg" len="lg"/>
+                        </a:ln>
+                      </wps:spPr>
+                      <wps:style>
+                        <a:lnRef idx="1">
+                          <a:schemeClr val="accent1"/>
+                        </a:lnRef>
+                        <a:fillRef idx="0">
+                          <a:schemeClr val="accent1"/>
+                        </a:fillRef>
+                        <a:effectRef idx="0">
+                          <a:schemeClr val="accent1"/>
+                        </a:effectRef>
+                        <a:fontRef idx="minor">
+                          <a:schemeClr val="tx1"/>
+                        </a:fontRef>
+                      </wps:style>
+                      <wps:bodyPr/>
+                    </wps:wsp>
+                  </a:graphicData>
+                </a:graphic>
+                <wp14:sizeRelH relativeFrom="margin">
+                  <wp14:pctWidth>0</wp14:pctWidth>
+                </wp14:sizeRelH>
+                <wp14:sizeRelV relativeFrom="margin">
+                  <wp14:pctHeight>0</wp14:pctHeight>
+                </wp14:sizeRelV>
+              </wp:anchor>
+            </w:drawing>
+          </mc:Choice>
+          <mc:Fallback>
+            <w:pict>
+              <v:shape w14:anchorId="03F83669" id="Straight Arrow Connector 67" o:spid="_x0000_s1026" type="#_x0000_t32" style="position:absolute;margin-left:319pt;margin-top:6.65pt;width:86pt;height:7.45pt;flip:x;z-index:251762688;visibility:visible;mso-wrap-style:square;mso-width-percent:0;mso-height-percent:0;mso-wrap-distance-left:9pt;mso-wrap-distance-top:0;mso-wrap-distance-right:9pt;mso-wrap-distance-bottom:0;mso-position-horizontal:absolute;mso-position-horizontal-relative:text;mso-position-vertical:absolute;mso-position-vertical-relative:text;mso-width-percent:0;mso-height-percent:0;mso-width-relative:margin;mso-height-relative:margin" o:gfxdata="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" strokecolor="#ff6501" strokeweight="5pt">
+                <v:stroke endarrow="classic" endarrowwidth="wide" endarrowlength="long" joinstyle="miter"/>
+              </v:shape>
+            </w:pict>
+          </mc:Fallback>
+        </mc:AlternateContent>
+      </w:r>
+      <w:r>
+        <w:rPr>
+          <w:noProof/>
+        </w:rPr>
+        <mc:AlternateContent>
+          <mc:Choice Requires="wps">
+            <w:drawing>
+              <wp:anchor distT="0" distB="0" distL="114300" distR="114300" simplePos="0" relativeHeight="251768832" behindDoc="0" locked="0" layoutInCell="1" allowOverlap="1" wp14:anchorId="79755763" wp14:editId="0EAD0BC2">
+                <wp:simplePos x="0" y="0"/>
+                <wp:positionH relativeFrom="column">
+                  <wp:posOffset>4978400</wp:posOffset>
+                </wp:positionH>
+                <wp:positionV relativeFrom="paragraph">
+                  <wp:posOffset>90170</wp:posOffset>
+                </wp:positionV>
+                <wp:extent cx="152400" cy="965200"/>
+                <wp:effectExtent l="127000" t="0" r="63500" b="38100"/>
+                <wp:wrapNone/>
+                <wp:docPr id="70" name="Straight Arrow Connector 70"/>
+                <wp:cNvGraphicFramePr/>
+                <a:graphic xmlns:a="http://schemas.openxmlformats.org/drawingml/2006/main">
+                  <a:graphicData uri="http://schemas.microsoft.com/office/word/2010/wordprocessingShape">
+                    <wps:wsp>
+                      <wps:cNvCnPr/>
+                      <wps:spPr>
+                        <a:xfrm flipH="1">
+                          <a:off x="0" y="0"/>
+                          <a:ext cx="152400" cy="965200"/>
+                        </a:xfrm>
+                        <a:prstGeom prst="straightConnector1">
+                          <a:avLst/>
+                        </a:prstGeom>
+                        <a:ln w="63500">
+                          <a:solidFill>
+                            <a:srgbClr val="FF6501"/>
+                          </a:solidFill>
+                          <a:prstDash val="sysDot"/>
+                          <a:tailEnd type="stealth" w="lg" len="lg"/>
+                        </a:ln>
+                      </wps:spPr>
+                      <wps:style>
+                        <a:lnRef idx="1">
+                          <a:schemeClr val="accent1"/>
+                        </a:lnRef>
+                        <a:fillRef idx="0">
+                          <a:schemeClr val="accent1"/>
+                        </a:fillRef>
+                        <a:effectRef idx="0">
+                          <a:schemeClr val="accent1"/>
+                        </a:effectRef>
+                        <a:fontRef idx="minor">
+                          <a:schemeClr val="tx1"/>
+                        </a:fontRef>
+                      </wps:style>
+                      <wps:bodyPr/>
+                    </wps:wsp>
+                  </a:graphicData>
+                </a:graphic>
+                <wp14:sizeRelH relativeFrom="margin">
+                  <wp14:pctWidth>0</wp14:pctWidth>
+                </wp14:sizeRelH>
+                <wp14:sizeRelV relativeFrom="margin">
+                  <wp14:pctHeight>0</wp14:pctHeight>
+                </wp14:sizeRelV>
+              </wp:anchor>
+            </w:drawing>
+          </mc:Choice>
+          <mc:Fallback>
+            <w:pict>
+              <v:shape w14:anchorId="2446528E" id="Straight Arrow Connector 70" o:spid="_x0000_s1026" type="#_x0000_t32" style="position:absolute;margin-left:392pt;margin-top:7.1pt;width:12pt;height:76pt;flip:x;z-index:251768832;visibility:visible;mso-wrap-style:square;mso-width-percent:0;mso-height-percent:0;mso-wrap-distance-left:9pt;mso-wrap-distance-top:0;mso-wrap-distance-right:9pt;mso-wrap-distance-bottom:0;mso-position-horizontal:absolute;mso-position-horizontal-relative:text;mso-position-vertical:absolute;mso-position-vertical-relative:text;mso-width-percent:0;mso-height-percent:0;mso-width-relative:margin;mso-height-relative:margin" o:gfxdata="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" strokecolor="#ff6501" strokeweight="5pt">
+                <v:stroke dashstyle="1 1" endarrow="classic" endarrowwidth="wide" endarrowlength="long" joinstyle="miter"/>
+              </v:shape>
+            </w:pict>
+          </mc:Fallback>
+        </mc:AlternateContent>
+      </w:r>
+      <w:r>
+        <w:rPr>
+          <w:noProof/>
+        </w:rPr>
+        <mc:AlternateContent>
+          <mc:Choice Requires="wps">
+            <w:drawing>
+              <wp:anchor distT="0" distB="0" distL="114300" distR="114300" simplePos="0" relativeHeight="251766784" behindDoc="0" locked="0" layoutInCell="1" allowOverlap="1" wp14:anchorId="2A8C14CC" wp14:editId="68EFCD09">
+                <wp:simplePos x="0" y="0"/>
+                <wp:positionH relativeFrom="column">
+                  <wp:posOffset>5130800</wp:posOffset>
+                </wp:positionH>
+                <wp:positionV relativeFrom="paragraph">
+                  <wp:posOffset>90170</wp:posOffset>
+                </wp:positionV>
+                <wp:extent cx="876300" cy="495300"/>
+                <wp:effectExtent l="12700" t="25400" r="38100" b="38100"/>
+                <wp:wrapNone/>
+                <wp:docPr id="69" name="Straight Arrow Connector 69"/>
+                <wp:cNvGraphicFramePr/>
+                <a:graphic xmlns:a="http://schemas.openxmlformats.org/drawingml/2006/main">
+                  <a:graphicData uri="http://schemas.microsoft.com/office/word/2010/wordprocessingShape">
+                    <wps:wsp>
+                      <wps:cNvCnPr/>
+                      <wps:spPr>
+                        <a:xfrm>
+                          <a:off x="0" y="0"/>
+                          <a:ext cx="876300" cy="495300"/>
+                        </a:xfrm>
+                        <a:prstGeom prst="straightConnector1">
+                          <a:avLst/>
+                        </a:prstGeom>
+                        <a:ln w="63500">
+                          <a:solidFill>
+                            <a:srgbClr val="FF6501"/>
+                          </a:solidFill>
+                          <a:prstDash val="sysDot"/>
+                          <a:tailEnd type="stealth" w="lg" len="lg"/>
+                        </a:ln>
+                      </wps:spPr>
+                      <wps:style>
+                        <a:lnRef idx="1">
+                          <a:schemeClr val="accent1"/>
+                        </a:lnRef>
+                        <a:fillRef idx="0">
+                          <a:schemeClr val="accent1"/>
+                        </a:fillRef>
+                        <a:effectRef idx="0">
+                          <a:schemeClr val="accent1"/>
+                        </a:effectRef>
+                        <a:fontRef idx="minor">
+                          <a:schemeClr val="tx1"/>
+                        </a:fontRef>
+                      </wps:style>
+                      <wps:bodyPr/>
+                    </wps:wsp>
+                  </a:graphicData>
+                </a:graphic>
+                <wp14:sizeRelH relativeFrom="margin">
+                  <wp14:pctWidth>0</wp14:pctWidth>
+                </wp14:sizeRelH>
+                <wp14:sizeRelV relativeFrom="margin">
+                  <wp14:pctHeight>0</wp14:pctHeight>
+                </wp14:sizeRelV>
+              </wp:anchor>
+            </w:drawing>
+          </mc:Choice>
+          <mc:Fallback>
+            <w:pict>
+              <v:shape w14:anchorId="1D8AEC58" id="Straight Arrow Connector 69" o:spid="_x0000_s1026" type="#_x0000_t32" style="position:absolute;margin-left:404pt;margin-top:7.1pt;width:69pt;height:39pt;z-index:251766784;visibility:visible;mso-wrap-style:square;mso-width-percent:0;mso-height-percent:0;mso-wrap-distance-left:9pt;mso-wrap-distance-top:0;mso-wrap-distance-right:9pt;mso-wrap-distance-bottom:0;mso-position-horizontal:absolute;mso-position-horizontal-relative:text;mso-position-vertical:absolute;mso-position-vertical-relative:text;mso-width-percent:0;mso-height-percent:0;mso-width-relative:margin;mso-height-relative:margin" o:gfxdata="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" strokecolor="#ff6501" strokeweight="5pt">
+                <v:stroke dashstyle="1 1" endarrow="classic" endarrowwidth="wide" endarrowlength="long" joinstyle="miter"/>
+              </v:shape>
+            </w:pict>
+          </mc:Fallback>
+        </mc:AlternateContent>
+      </w:r>
+    </w:p>
+    <w:p>
+      <w:r>
+        <w:rPr>
+          <w:noProof/>
+        </w:rPr>
+        <mc:AlternateContent>
+          <mc:Choice Requires="wps">
+            <w:drawing>
+              <wp:anchor distT="0" distB="0" distL="114300" distR="114300" simplePos="0" relativeHeight="251753472" behindDoc="0" locked="0" layoutInCell="1" allowOverlap="1" wp14:anchorId="3F1AEE0C" wp14:editId="64ADABCC">
+                <wp:simplePos x="0" y="0"/>
+                <wp:positionH relativeFrom="column">
+                  <wp:posOffset>4004054</wp:posOffset>
+                </wp:positionH>
+                <wp:positionV relativeFrom="paragraph">
+                  <wp:posOffset>88265</wp:posOffset>
+                </wp:positionV>
+                <wp:extent cx="685800" cy="673100"/>
+                <wp:effectExtent l="25400" t="0" r="12700" b="38100"/>
+                <wp:wrapNone/>
+                <wp:docPr id="62" name="Straight Arrow Connector 62"/>
+                <wp:cNvGraphicFramePr/>
+                <a:graphic xmlns:a="http://schemas.openxmlformats.org/drawingml/2006/main">
+                  <a:graphicData uri="http://schemas.microsoft.com/office/word/2010/wordprocessingShape">
+                    <wps:wsp>
+                      <wps:cNvCnPr/>
+                      <wps:spPr>
+                        <a:xfrm flipH="1">
+                          <a:off x="0" y="0"/>
+                          <a:ext cx="685800" cy="673100"/>
+                        </a:xfrm>
+                        <a:prstGeom prst="straightConnector1">
+                          <a:avLst/>
+                        </a:prstGeom>
+                        <a:ln>
+                          <a:tailEnd type="triangle"/>
+                        </a:ln>
+                      </wps:spPr>
+                      <wps:style>
+                        <a:lnRef idx="1">
+                          <a:schemeClr val="accent1"/>
+                        </a:lnRef>
+                        <a:fillRef idx="0">
+                          <a:schemeClr val="accent1"/>
+                        </a:fillRef>
+                        <a:effectRef idx="0">
+                          <a:schemeClr val="accent1"/>
+                        </a:effectRef>
+                        <a:fontRef idx="minor">
+                          <a:schemeClr val="tx1"/>
+                        </a:fontRef>
+                      </wps:style>
+                      <wps:bodyPr/>
+                    </wps:wsp>
+                  </a:graphicData>
+                </a:graphic>
+                <wp14:sizeRelH relativeFrom="margin">
+                  <wp14:pctWidth>0</wp14:pctWidth>
+                </wp14:sizeRelH>
+                <wp14:sizeRelV relativeFrom="margin">
+                  <wp14:pctHeight>0</wp14:pctHeight>
+                </wp14:sizeRelV>
+              </wp:anchor>
+            </w:drawing>
+          </mc:Choice>
+          <mc:Fallback>
+            <w:pict>
+              <v:shape w14:anchorId="69183DCA" id="Straight Arrow Connector 62" o:spid="_x0000_s1026" type="#_x0000_t32" style="position:absolute;margin-left:315.3pt;margin-top:6.95pt;width:54pt;height:53pt;flip:x;z-index:251753472;visibility:visible;mso-wrap-style:square;mso-width-percent:0;mso-height-percent:0;mso-wrap-distance-left:9pt;mso-wrap-distance-top:0;mso-wrap-distance-right:9pt;mso-wrap-distance-bottom:0;mso-position-horizontal:absolute;mso-position-horizontal-relative:text;mso-position-vertical:absolute;mso-position-vertical-relative:text;mso-width-percent:0;mso-height-percent:0;mso-width-relative:margin;mso-height-relative:margin" o:gfxdata="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" strokecolor="#4472c4 [3204]" strokeweight=".5pt">
+                <v:stroke endarrow="block" joinstyle="miter"/>
+              </v:shape>
+            </w:pict>
+          </mc:Fallback>
+        </mc:AlternateContent>
+      </w:r>
+      <w:r>
+        <w:rPr>
+          <w:noProof/>
+        </w:rPr>
+        <mc:AlternateContent>
+          <mc:Choice Requires="wps">
+            <w:drawing>
+              <wp:anchor distT="0" distB="0" distL="114300" distR="114300" simplePos="0" relativeHeight="251749376" behindDoc="0" locked="0" layoutInCell="1" allowOverlap="1" wp14:anchorId="013B06F4" wp14:editId="77636743">
+                <wp:simplePos x="0" y="0"/>
+                <wp:positionH relativeFrom="column">
+                  <wp:posOffset>4689096</wp:posOffset>
+                </wp:positionH>
+                <wp:positionV relativeFrom="paragraph">
+                  <wp:posOffset>88265</wp:posOffset>
+                </wp:positionV>
+                <wp:extent cx="1422400" cy="0"/>
+                <wp:effectExtent l="0" t="63500" r="0" b="76200"/>
+                <wp:wrapNone/>
+                <wp:docPr id="60" name="Straight Arrow Connector 60"/>
+                <wp:cNvGraphicFramePr/>
+                <a:graphic xmlns:a="http://schemas.openxmlformats.org/drawingml/2006/main">
+                  <a:graphicData uri="http://schemas.microsoft.com/office/word/2010/wordprocessingShape">
+                    <wps:wsp>
+                      <wps:cNvCnPr/>
+                      <wps:spPr>
+                        <a:xfrm flipV="1">
+                          <a:off x="0" y="0"/>
+                          <a:ext cx="1422400" cy="0"/>
+                        </a:xfrm>
+                        <a:prstGeom prst="straightConnector1">
+                          <a:avLst/>
+                        </a:prstGeom>
+                        <a:ln>
+                          <a:tailEnd type="triangle"/>
+                        </a:ln>
+                      </wps:spPr>
+                      <wps:style>
+                        <a:lnRef idx="1">
+                          <a:schemeClr val="accent1"/>
+                        </a:lnRef>
+                        <a:fillRef idx="0">
+                          <a:schemeClr val="accent1"/>
+                        </a:fillRef>
+                        <a:effectRef idx="0">
+                          <a:schemeClr val="accent1"/>
+                        </a:effectRef>
+                        <a:fontRef idx="minor">
+                          <a:schemeClr val="tx1"/>
+                        </a:fontRef>
+                      </wps:style>
+                      <wps:bodyPr/>
+                    </wps:wsp>
+                  </a:graphicData>
+                </a:graphic>
+                <wp14:sizeRelH relativeFrom="margin">
+                  <wp14:pctWidth>0</wp14:pctWidth>
+                </wp14:sizeRelH>
+                <wp14:sizeRelV relativeFrom="margin">
+                  <wp14:pctHeight>0</wp14:pctHeight>
+                </wp14:sizeRelV>
+              </wp:anchor>
+            </w:drawing>
+          </mc:Choice>
+          <mc:Fallback>
+            <w:pict>
+              <v:shape w14:anchorId="2DF1C695" id="Straight Arrow Connector 60" o:spid="_x0000_s1026" type="#_x0000_t32" style="position:absolute;margin-left:369.2pt;margin-top:6.95pt;width:112pt;height:0;flip:y;z-index:251749376;visibility:visible;mso-wrap-style:square;mso-width-percent:0;mso-height-percent:0;mso-wrap-distance-left:9pt;mso-wrap-distance-top:0;mso-wrap-distance-right:9pt;mso-wrap-distance-bottom:0;mso-position-horizontal:absolute;mso-position-horizontal-relative:text;mso-position-vertical:absolute;mso-position-vertical-relative:text;mso-width-percent:0;mso-height-percent:0;mso-width-relative:margin;mso-height-relative:margin" o:gfxdata="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" strokecolor="#4472c4 [3204]" strokeweight=".5pt">
+                <v:stroke endarrow="block" joinstyle="miter"/>
+              </v:shape>
+            </w:pict>
+          </mc:Fallback>
+        </mc:AlternateContent>
+      </w:r>
+    </w:p>
+    <w:p>
+      <w:r>
+        <w:rPr>
+          <w:noProof/>
+        </w:rPr>
+        <mc:AlternateContent>
+          <mc:Choice Requires="wps">
+            <w:drawing>
+              <wp:anchor distT="0" distB="0" distL="114300" distR="114300" simplePos="0" relativeHeight="251772928" behindDoc="0" locked="0" layoutInCell="1" allowOverlap="1" wp14:anchorId="2FCD6EEE" wp14:editId="31620EED">
+                <wp:simplePos x="0" y="0"/>
+                <wp:positionH relativeFrom="column">
+                  <wp:posOffset>5994400</wp:posOffset>
+                </wp:positionH>
+                <wp:positionV relativeFrom="paragraph">
+                  <wp:posOffset>146050</wp:posOffset>
+                </wp:positionV>
+                <wp:extent cx="508000" cy="355600"/>
+                <wp:effectExtent l="0" t="0" r="0" b="0"/>
+                <wp:wrapNone/>
+                <wp:docPr id="72" name="Text Box 72"/>
+                <wp:cNvGraphicFramePr/>
+                <a:graphic xmlns:a="http://schemas.openxmlformats.org/drawingml/2006/main">
+                  <a:graphicData uri="http://schemas.microsoft.com/office/word/2010/wordprocessingShape">
+                    <wps:wsp>
+                      <wps:cNvSpPr txBox="1"/>
+                      <wps:spPr>
+                        <a:xfrm>
+                          <a:off x="0" y="0"/>
+                          <a:ext cx="508000" cy="355600"/>
+                        </a:xfrm>
+                        <a:prstGeom prst="rect">
+                          <a:avLst/>
+                        </a:prstGeom>
+                        <a:noFill/>
+                        <a:ln w="6350">
+                          <a:noFill/>
+                        </a:ln>
+                      </wps:spPr>
+                      <wps:txbx>
+                        <w:txbxContent>
+                          <w:p>
+                            <w:pPr>
+                              <w:rPr>
+                                <w:b/>
+                              </w:rPr>
+                            </w:pPr>
+                            <w:r>
+                              <w:rPr>
+                                <w:b/>
+                              </w:rPr>
+                              <w:t>V</w:t>
+                            </w:r>
+                            <w:r>
+                              <w:rPr>
+                                <w:b/>
+                              </w:rPr>
+                              <w:t>3d</w:t>
+                            </w:r>
+                          </w:p>
+                        </w:txbxContent>
+                      </wps:txbx>
+                      <wps:bodyPr rot="0" spcFirstLastPara="0" vertOverflow="overflow" horzOverflow="overflow" vert="horz" wrap="square" lIns="91440" tIns="45720" rIns="91440" bIns="45720" numCol="1" spcCol="0" rtlCol="0" fromWordArt="0" anchor="t" anchorCtr="0" forceAA="0" compatLnSpc="1">
+                        <a:prstTxWarp prst="textNoShape">
+                          <a:avLst/>
+                        </a:prstTxWarp>
+                        <a:noAutofit/>
+                      </wps:bodyPr>
+                    </wps:wsp>
+                  </a:graphicData>
+                </a:graphic>
+                <wp14:sizeRelH relativeFrom="margin">
+                  <wp14:pctWidth>0</wp14:pctWidth>
+                </wp14:sizeRelH>
+                <wp14:sizeRelV relativeFrom="margin">
+                  <wp14:pctHeight>0</wp14:pctHeight>
+                </wp14:sizeRelV>
+              </wp:anchor>
+            </w:drawing>
+          </mc:Choice>
+          <mc:Fallback>
+            <w:pict>
+              <v:shape w14:anchorId="2FCD6EEE" id="Text Box 72" o:spid="_x0000_s1046" type="#_x0000_t202" style="position:absolute;margin-left:472pt;margin-top:11.5pt;width:40pt;height:28pt;z-index:251772928;visibility:visible;mso-wrap-style:square;mso-width-percent:0;mso-height-percent:0;mso-wrap-distance-left:9pt;mso-wrap-distance-top:0;mso-wrap-distance-right:9pt;mso-wrap-distance-bottom:0;mso-position-horizontal:absolute;mso-position-horizontal-relative:text;mso-position-vertical:absolute;mso-position-vertical-relative:text;mso-width-percent:0;mso-height-percent:0;mso-width-relative:margin;mso-height-relative:margin;v-text-anchor:top" o:gfxdata="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" filled="f" stroked="f" strokeweight=".5pt">
+                <v:textbox>
+                  <w:txbxContent>
+                    <w:p>
+                      <w:pPr>
+                        <w:rPr>
+                          <w:b/>
+                        </w:rPr>
+                      </w:pPr>
+                      <w:r>
+                        <w:rPr>
+                          <w:b/>
+                        </w:rPr>
+                        <w:t>V</w:t>
+                      </w:r>
+                      <w:r>
+                        <w:rPr>
+                          <w:b/>
+                        </w:rPr>
+                        <w:t>3d</w:t>
+                      </w:r>
+                    </w:p>
+                  </w:txbxContent>
+                </v:textbox>
+              </v:shape>
+            </w:pict>
+          </mc:Fallback>
+        </mc:AlternateContent>
+      </w:r>
+      <w:r>
+        <w:rPr>
+          <w:noProof/>
+        </w:rPr>
+        <mc:AlternateContent>
+          <mc:Choice Requires="wps">
+            <w:drawing>
+              <wp:anchor distT="0" distB="0" distL="114300" distR="114300" simplePos="0" relativeHeight="251770880" behindDoc="0" locked="0" layoutInCell="1" allowOverlap="1" wp14:anchorId="690D282D" wp14:editId="4F73408D">
+                <wp:simplePos x="0" y="0"/>
+                <wp:positionH relativeFrom="column">
+                  <wp:posOffset>4610100</wp:posOffset>
+                </wp:positionH>
+                <wp:positionV relativeFrom="paragraph">
+                  <wp:posOffset>116205</wp:posOffset>
+                </wp:positionV>
+                <wp:extent cx="508000" cy="355600"/>
+                <wp:effectExtent l="0" t="0" r="0" b="0"/>
+                <wp:wrapNone/>
+                <wp:docPr id="71" name="Text Box 71"/>
+                <wp:cNvGraphicFramePr/>
+                <a:graphic xmlns:a="http://schemas.openxmlformats.org/drawingml/2006/main">
+                  <a:graphicData uri="http://schemas.microsoft.com/office/word/2010/wordprocessingShape">
+                    <wps:wsp>
+                      <wps:cNvSpPr txBox="1"/>
+                      <wps:spPr>
+                        <a:xfrm>
+                          <a:off x="0" y="0"/>
+                          <a:ext cx="508000" cy="355600"/>
+                        </a:xfrm>
+                        <a:prstGeom prst="rect">
+                          <a:avLst/>
+                        </a:prstGeom>
+                        <a:noFill/>
+                        <a:ln w="6350">
+                          <a:noFill/>
+                        </a:ln>
+                      </wps:spPr>
+                      <wps:txbx>
+                        <w:txbxContent>
+                          <w:p>
+                            <w:pPr>
+                              <w:rPr>
+                                <w:b/>
+                              </w:rPr>
+                            </w:pPr>
+                            <w:r>
+                              <w:rPr>
+                                <w:b/>
+                              </w:rPr>
+                              <w:t>U</w:t>
+                            </w:r>
+                            <w:r>
+                              <w:rPr>
+                                <w:b/>
+                              </w:rPr>
+                              <w:t>3d</w:t>
+                            </w:r>
+                          </w:p>
+                        </w:txbxContent>
+                      </wps:txbx>
+                      <wps:bodyPr rot="0" spcFirstLastPara="0" vertOverflow="overflow" horzOverflow="overflow" vert="horz" wrap="square" lIns="91440" tIns="45720" rIns="91440" bIns="45720" numCol="1" spcCol="0" rtlCol="0" fromWordArt="0" anchor="t" anchorCtr="0" forceAA="0" compatLnSpc="1">
+                        <a:prstTxWarp prst="textNoShape">
+                          <a:avLst/>
+                        </a:prstTxWarp>
+                        <a:noAutofit/>
+                      </wps:bodyPr>
+                    </wps:wsp>
+                  </a:graphicData>
+                </a:graphic>
+                <wp14:sizeRelH relativeFrom="margin">
+                  <wp14:pctWidth>0</wp14:pctWidth>
+                </wp14:sizeRelH>
+                <wp14:sizeRelV relativeFrom="margin">
+                  <wp14:pctHeight>0</wp14:pctHeight>
+                </wp14:sizeRelV>
+              </wp:anchor>
+            </w:drawing>
+          </mc:Choice>
+          <mc:Fallback>
+            <w:pict>
+              <v:shape w14:anchorId="690D282D" id="Text Box 71" o:spid="_x0000_s1047" type="#_x0000_t202" style="position:absolute;margin-left:363pt;margin-top:9.15pt;width:40pt;height:28pt;z-index:251770880;visibility:visible;mso-wrap-style:square;mso-width-percent:0;mso-height-percent:0;mso-wrap-distance-left:9pt;mso-wrap-distance-top:0;mso-wrap-distance-right:9pt;mso-wrap-distance-bottom:0;mso-position-horizontal:absolute;mso-position-horizontal-relative:text;mso-position-vertical:absolute;mso-position-vertical-relative:text;mso-width-percent:0;mso-height-percent:0;mso-width-relative:margin;mso-height-relative:margin;v-text-anchor:top" o:gfxdata="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" filled="f" stroked="f" strokeweight=".5pt">
+                <v:textbox>
+                  <w:txbxContent>
+                    <w:p>
+                      <w:pPr>
+                        <w:rPr>
+                          <w:b/>
+                        </w:rPr>
+                      </w:pPr>
+                      <w:r>
+                        <w:rPr>
+                          <w:b/>
+                        </w:rPr>
+                        <w:t>U</w:t>
+                      </w:r>
+                      <w:r>
+                        <w:rPr>
+                          <w:b/>
+                        </w:rPr>
+                        <w:t>3d</w:t>
+                      </w:r>
+                    </w:p>
+                  </w:txbxContent>
+                </v:textbox>
+              </v:shape>
+            </w:pict>
+          </mc:Fallback>
+        </mc:AlternateContent>
+      </w:r>
+      <w:r>
+        <w:rPr>
+          <w:noProof/>
+        </w:rPr>
+        <mc:AlternateContent>
+          <mc:Choice Requires="wps">
+            <w:drawing>
+              <wp:anchor distT="0" distB="0" distL="114300" distR="114300" simplePos="0" relativeHeight="251758592" behindDoc="0" locked="0" layoutInCell="1" allowOverlap="1" wp14:anchorId="19124FCD" wp14:editId="63D97FD7">
+                <wp:simplePos x="0" y="0"/>
+                <wp:positionH relativeFrom="column">
+                  <wp:posOffset>5295900</wp:posOffset>
+                </wp:positionH>
+                <wp:positionV relativeFrom="paragraph">
+                  <wp:posOffset>11430</wp:posOffset>
+                </wp:positionV>
+                <wp:extent cx="762000" cy="355600"/>
+                <wp:effectExtent l="0" t="0" r="0" b="0"/>
+                <wp:wrapNone/>
+                <wp:docPr id="65" name="Text Box 65"/>
+                <wp:cNvGraphicFramePr/>
+                <a:graphic xmlns:a="http://schemas.openxmlformats.org/drawingml/2006/main">
+                  <a:graphicData uri="http://schemas.microsoft.com/office/word/2010/wordprocessingShape">
+                    <wps:wsp>
+                      <wps:cNvSpPr txBox="1"/>
+                      <wps:spPr>
+                        <a:xfrm>
+                          <a:off x="0" y="0"/>
+                          <a:ext cx="762000" cy="355600"/>
+                        </a:xfrm>
+                        <a:prstGeom prst="rect">
+                          <a:avLst/>
+                        </a:prstGeom>
+                        <a:noFill/>
+                        <a:ln w="6350">
+                          <a:noFill/>
+                        </a:ln>
+                      </wps:spPr>
+                      <wps:txbx>
+                        <w:txbxContent>
+                          <w:p>
+                            <w:r>
+                              <w:t>p3</w:t>
+                            </w:r>
+                          </w:p>
+                        </w:txbxContent>
+                      </wps:txbx>
+                      <wps:bodyPr rot="0" spcFirstLastPara="0" vertOverflow="overflow" horzOverflow="overflow" vert="horz" wrap="square" lIns="91440" tIns="45720" rIns="91440" bIns="45720" numCol="1" spcCol="0" rtlCol="0" fromWordArt="0" anchor="t" anchorCtr="0" forceAA="0" compatLnSpc="1">
+                        <a:prstTxWarp prst="textNoShape">
+                          <a:avLst/>
+                        </a:prstTxWarp>
+                        <a:noAutofit/>
+                      </wps:bodyPr>
+                    </wps:wsp>
+                  </a:graphicData>
+                </a:graphic>
+                <wp14:sizeRelH relativeFrom="margin">
+                  <wp14:pctWidth>0</wp14:pctWidth>
+                </wp14:sizeRelH>
+                <wp14:sizeRelV relativeFrom="margin">
+                  <wp14:pctHeight>0</wp14:pctHeight>
+                </wp14:sizeRelV>
+              </wp:anchor>
+            </w:drawing>
+          </mc:Choice>
+          <mc:Fallback>
+            <w:pict>
+              <v:shape w14:anchorId="19124FCD" id="Text Box 65" o:spid="_x0000_s1048" type="#_x0000_t202" style="position:absolute;margin-left:417pt;margin-top:.9pt;width:60pt;height:28pt;z-index:251758592;visibility:visible;mso-wrap-style:square;mso-width-percent:0;mso-height-percent:0;mso-wrap-distance-left:9pt;mso-wrap-distance-top:0;mso-wrap-distance-right:9pt;mso-wrap-distance-bottom:0;mso-position-horizontal:absolute;mso-position-horizontal-relative:text;mso-position-vertical:absolute;mso-position-vertical-relative:text;mso-width-percent:0;mso-height-percent:0;mso-width-relative:margin;mso-height-relative:margin;v-text-anchor:top" o:gfxdata="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" filled="f" stroked="f" strokeweight=".5pt">
+                <v:textbox>
+                  <w:txbxContent>
+                    <w:p>
+                      <w:r>
+                        <w:t>p3</w:t>
+                      </w:r>
+                    </w:p>
+                  </w:txbxContent>
+                </v:textbox>
+              </v:shape>
+            </w:pict>
+          </mc:Fallback>
+        </mc:AlternateContent>
+      </w:r>
+    </w:p>
+    <w:p>
+      <w:r>
+        <w:rPr>
+          <w:noProof/>
+        </w:rPr>
+        <mc:AlternateContent>
+          <mc:Choice Requires="wps">
+            <w:drawing>
+              <wp:anchor distT="0" distB="0" distL="114300" distR="114300" simplePos="0" relativeHeight="251739136" behindDoc="0" locked="0" layoutInCell="1" allowOverlap="1" wp14:anchorId="5583D4D8" wp14:editId="4C848470">
+                <wp:simplePos x="0" y="0"/>
+                <wp:positionH relativeFrom="column">
+                  <wp:posOffset>1092200</wp:posOffset>
+                </wp:positionH>
+                <wp:positionV relativeFrom="paragraph">
+                  <wp:posOffset>48895</wp:posOffset>
+                </wp:positionV>
+                <wp:extent cx="762000" cy="355600"/>
+                <wp:effectExtent l="0" t="0" r="0" b="0"/>
+                <wp:wrapNone/>
+                <wp:docPr id="55" name="Text Box 55"/>
+                <wp:cNvGraphicFramePr/>
+                <a:graphic xmlns:a="http://schemas.openxmlformats.org/drawingml/2006/main">
+                  <a:graphicData uri="http://schemas.microsoft.com/office/word/2010/wordprocessingShape">
+                    <wps:wsp>
+                      <wps:cNvSpPr txBox="1"/>
+                      <wps:spPr>
+                        <a:xfrm>
+                          <a:off x="0" y="0"/>
+                          <a:ext cx="762000" cy="355600"/>
+                        </a:xfrm>
+                        <a:prstGeom prst="rect">
+                          <a:avLst/>
+                        </a:prstGeom>
+                        <a:noFill/>
+                        <a:ln w="6350">
+                          <a:noFill/>
+                        </a:ln>
+                      </wps:spPr>
+                      <wps:txbx>
+                        <w:txbxContent>
+                          <w:p>
+                            <w:r>
+                              <w:t>(u1,v1)</w:t>
+                            </w:r>
+                          </w:p>
+                        </w:txbxContent>
+                      </wps:txbx>
+                      <wps:bodyPr rot="0" spcFirstLastPara="0" vertOverflow="overflow" horzOverflow="overflow" vert="horz" wrap="square" lIns="91440" tIns="45720" rIns="91440" bIns="45720" numCol="1" spcCol="0" rtlCol="0" fromWordArt="0" anchor="t" anchorCtr="0" forceAA="0" compatLnSpc="1">
+                        <a:prstTxWarp prst="textNoShape">
+                          <a:avLst/>
+                        </a:prstTxWarp>
+                        <a:noAutofit/>
+                      </wps:bodyPr>
+                    </wps:wsp>
+                  </a:graphicData>
+                </a:graphic>
+                <wp14:sizeRelH relativeFrom="margin">
+                  <wp14:pctWidth>0</wp14:pctWidth>
+                </wp14:sizeRelH>
+                <wp14:sizeRelV relativeFrom="margin">
+                  <wp14:pctHeight>0</wp14:pctHeight>
+                </wp14:sizeRelV>
+              </wp:anchor>
+            </w:drawing>
+          </mc:Choice>
+          <mc:Fallback>
+            <w:pict>
+              <v:shape w14:anchorId="5583D4D8" id="Text Box 55" o:spid="_x0000_s1049" type="#_x0000_t202" style="position:absolute;margin-left:86pt;margin-top:3.85pt;width:60pt;height:28pt;z-index:251739136;visibility:visible;mso-wrap-style:square;mso-width-percent:0;mso-height-percent:0;mso-wrap-distance-left:9pt;mso-wrap-distance-top:0;mso-wrap-distance-right:9pt;mso-wrap-distance-bottom:0;mso-position-horizontal:absolute;mso-position-horizontal-relative:text;mso-position-vertical:absolute;mso-position-vertical-relative:text;mso-width-percent:0;mso-height-percent:0;mso-width-relative:margin;mso-height-relative:margin;v-text-anchor:top" o:gfxdata="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" filled="f" stroked="f" strokeweight=".5pt">
+                <v:textbox>
+                  <w:txbxContent>
+                    <w:p>
+                      <w:r>
+                        <w:t>(u1,v1)</w:t>
+                      </w:r>
+                    </w:p>
+                  </w:txbxContent>
+                </v:textbox>
+              </v:shape>
+            </w:pict>
+          </mc:Fallback>
+        </mc:AlternateContent>
+      </w:r>
+    </w:p>
+    <w:p>
+      <w:r>
+        <w:rPr>
+          <w:noProof/>
+        </w:rPr>
+        <mc:AlternateContent>
+          <mc:Choice Requires="wps">
+            <w:drawing>
+              <wp:anchor distT="0" distB="0" distL="114300" distR="114300" simplePos="0" relativeHeight="251724800" behindDoc="0" locked="0" layoutInCell="1" allowOverlap="1" wp14:anchorId="3792B51E" wp14:editId="671F8FA1">
+                <wp:simplePos x="0" y="0"/>
+                <wp:positionH relativeFrom="column">
+                  <wp:posOffset>2895600</wp:posOffset>
+                </wp:positionH>
+                <wp:positionV relativeFrom="paragraph">
+                  <wp:posOffset>95250</wp:posOffset>
+                </wp:positionV>
+                <wp:extent cx="762000" cy="355600"/>
+                <wp:effectExtent l="0" t="0" r="0" b="0"/>
+                <wp:wrapNone/>
+                <wp:docPr id="47" name="Text Box 47"/>
+                <wp:cNvGraphicFramePr/>
+                <a:graphic xmlns:a="http://schemas.openxmlformats.org/drawingml/2006/main">
+                  <a:graphicData uri="http://schemas.microsoft.com/office/word/2010/wordprocessingShape">
+                    <wps:wsp>
+                      <wps:cNvSpPr txBox="1"/>
+                      <wps:spPr>
+                        <a:xfrm>
+                          <a:off x="0" y="0"/>
+                          <a:ext cx="762000" cy="355600"/>
+                        </a:xfrm>
+                        <a:prstGeom prst="rect">
+                          <a:avLst/>
+                        </a:prstGeom>
+                        <a:noFill/>
+                        <a:ln w="6350">
+                          <a:noFill/>
+                        </a:ln>
+                      </wps:spPr>
+                      <wps:txbx>
+                        <w:txbxContent>
+                          <w:p>
+                            <w:r>
+                              <w:t>u axis</w:t>
+                            </w:r>
+                          </w:p>
+                        </w:txbxContent>
+                      </wps:txbx>
+                      <wps:bodyPr rot="0" spcFirstLastPara="0" vertOverflow="overflow" horzOverflow="overflow" vert="horz" wrap="square" lIns="91440" tIns="45720" rIns="91440" bIns="45720" numCol="1" spcCol="0" rtlCol="0" fromWordArt="0" anchor="t" anchorCtr="0" forceAA="0" compatLnSpc="1">
+                        <a:prstTxWarp prst="textNoShape">
+                          <a:avLst/>
+                        </a:prstTxWarp>
+                        <a:noAutofit/>
+                      </wps:bodyPr>
+                    </wps:wsp>
+                  </a:graphicData>
+                </a:graphic>
+                <wp14:sizeRelH relativeFrom="margin">
+                  <wp14:pctWidth>0</wp14:pctWidth>
+                </wp14:sizeRelH>
+                <wp14:sizeRelV relativeFrom="margin">
+                  <wp14:pctHeight>0</wp14:pctHeight>
+                </wp14:sizeRelV>
+              </wp:anchor>
+            </w:drawing>
+          </mc:Choice>
+          <mc:Fallback>
+            <w:pict>
+              <v:shape w14:anchorId="3792B51E" id="Text Box 47" o:spid="_x0000_s1050" type="#_x0000_t202" style="position:absolute;margin-left:228pt;margin-top:7.5pt;width:60pt;height:28pt;z-index:251724800;visibility:visible;mso-wrap-style:square;mso-width-percent:0;mso-height-percent:0;mso-wrap-distance-left:9pt;mso-wrap-distance-top:0;mso-wrap-distance-right:9pt;mso-wrap-distance-bottom:0;mso-position-horizontal:absolute;mso-position-horizontal-relative:text;mso-position-vertical:absolute;mso-position-vertical-relative:text;mso-width-percent:0;mso-height-percent:0;mso-width-relative:margin;mso-height-relative:margin;v-text-anchor:top" o:gfxdata="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" filled="f" stroked="f" strokeweight=".5pt">
+                <v:textbox>
+                  <w:txbxContent>
+                    <w:p>
+                      <w:r>
+                        <w:t>u axis</w:t>
+                      </w:r>
+                    </w:p>
+                  </w:txbxContent>
+                </v:textbox>
+              </v:shape>
+            </w:pict>
+          </mc:Fallback>
+        </mc:AlternateContent>
+      </w:r>
+    </w:p>
+    <w:p>
+      <w:r>
+        <w:rPr>
+          <w:noProof/>
+        </w:rPr>
+        <mc:AlternateContent>
+          <mc:Choice Requires="wps">
+            <w:drawing>
+              <wp:anchor distT="0" distB="0" distL="114300" distR="114300" simplePos="0" relativeHeight="251723776" behindDoc="0" locked="0" layoutInCell="1" allowOverlap="1" wp14:anchorId="433EA8C5" wp14:editId="2DBDC7F7">
+                <wp:simplePos x="0" y="0"/>
+                <wp:positionH relativeFrom="column">
+                  <wp:posOffset>279400</wp:posOffset>
+                </wp:positionH>
+                <wp:positionV relativeFrom="paragraph">
+                  <wp:posOffset>48260</wp:posOffset>
+                </wp:positionV>
+                <wp:extent cx="2641600" cy="0"/>
+                <wp:effectExtent l="0" t="63500" r="0" b="76200"/>
+                <wp:wrapNone/>
+                <wp:docPr id="46" name="Straight Arrow Connector 46"/>
+                <wp:cNvGraphicFramePr/>
+                <a:graphic xmlns:a="http://schemas.openxmlformats.org/drawingml/2006/main">
+                  <a:graphicData uri="http://schemas.microsoft.com/office/word/2010/wordprocessingShape">
+                    <wps:wsp>
+                      <wps:cNvCnPr/>
+                      <wps:spPr>
+                        <a:xfrm>
+                          <a:off x="0" y="0"/>
+                          <a:ext cx="2641600" cy="0"/>
+                        </a:xfrm>
+                        <a:prstGeom prst="straightConnector1">
+                          <a:avLst/>
+                        </a:prstGeom>
+                        <a:ln>
+                          <a:tailEnd type="triangle"/>
+                        </a:ln>
+                      </wps:spPr>
+                      <wps:style>
+                        <a:lnRef idx="1">
+                          <a:schemeClr val="accent1"/>
+                        </a:lnRef>
+                        <a:fillRef idx="0">
+                          <a:schemeClr val="accent1"/>
+                        </a:fillRef>
+                        <a:effectRef idx="0">
+                          <a:schemeClr val="accent1"/>
+                        </a:effectRef>
+                        <a:fontRef idx="minor">
+                          <a:schemeClr val="tx1"/>
+                        </a:fontRef>
+                      </wps:style>
+                      <wps:bodyPr/>
+                    </wps:wsp>
+                  </a:graphicData>
+                </a:graphic>
+                <wp14:sizeRelH relativeFrom="margin">
+                  <wp14:pctWidth>0</wp14:pctWidth>
+                </wp14:sizeRelH>
+                <wp14:sizeRelV relativeFrom="margin">
+                  <wp14:pctHeight>0</wp14:pctHeight>
+                </wp14:sizeRelV>
+              </wp:anchor>
+            </w:drawing>
+          </mc:Choice>
+          <mc:Fallback>
+            <w:pict>
+              <v:shape w14:anchorId="0CC27BE1" id="Straight Arrow Connector 46" o:spid="_x0000_s1026" type="#_x0000_t32" style="position:absolute;margin-left:22pt;margin-top:3.8pt;width:208pt;height:0;z-index:251723776;visibility:visible;mso-wrap-style:square;mso-width-percent:0;mso-height-percent:0;mso-wrap-distance-left:9pt;mso-wrap-distance-top:0;mso-wrap-distance-right:9pt;mso-wrap-distance-bottom:0;mso-position-horizontal:absolute;mso-position-horizontal-relative:text;mso-position-vertical:absolute;mso-position-vertical-relative:text;mso-width-percent:0;mso-height-percent:0;mso-width-relative:margin;mso-height-relative:margin" o:gfxdata="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" strokecolor="#4472c4 [3204]" strokeweight=".5pt">
+                <v:stroke endarrow="block" joinstyle="miter"/>
+              </v:shape>
+            </w:pict>
+          </mc:Fallback>
+        </mc:AlternateContent>
+      </w:r>
+      <w:r>
+        <w:rPr>
+          <w:noProof/>
+        </w:rPr>
+        <mc:AlternateContent>
+          <mc:Choice Requires="wps">
+            <w:drawing>
+              <wp:anchor distT="0" distB="0" distL="114300" distR="114300" simplePos="0" relativeHeight="251734016" behindDoc="0" locked="0" layoutInCell="1" allowOverlap="1" wp14:anchorId="1CB78828" wp14:editId="7B947598">
+                <wp:simplePos x="0" y="0"/>
+                <wp:positionH relativeFrom="column">
+                  <wp:posOffset>1955800</wp:posOffset>
+                </wp:positionH>
+                <wp:positionV relativeFrom="paragraph">
+                  <wp:posOffset>99695</wp:posOffset>
+                </wp:positionV>
+                <wp:extent cx="508000" cy="355600"/>
+                <wp:effectExtent l="0" t="0" r="0" b="0"/>
+                <wp:wrapNone/>
+                <wp:docPr id="52" name="Text Box 52"/>
+                <wp:cNvGraphicFramePr/>
+                <a:graphic xmlns:a="http://schemas.openxmlformats.org/drawingml/2006/main">
+                  <a:graphicData uri="http://schemas.microsoft.com/office/word/2010/wordprocessingShape">
+                    <wps:wsp>
+                      <wps:cNvSpPr txBox="1"/>
+                      <wps:spPr>
+                        <a:xfrm>
+                          <a:off x="0" y="0"/>
+                          <a:ext cx="508000" cy="355600"/>
+                        </a:xfrm>
+                        <a:prstGeom prst="rect">
+                          <a:avLst/>
+                        </a:prstGeom>
+                        <a:noFill/>
+                        <a:ln w="6350">
+                          <a:noFill/>
+                        </a:ln>
+                      </wps:spPr>
+                      <wps:txbx>
+                        <w:txbxContent>
+                          <w:p>
+                            <w:pPr>
+                              <w:rPr>
+                                <w:b/>
+                              </w:rPr>
+                            </w:pPr>
+                            <w:r>
+                              <w:rPr>
+                                <w:b/>
+                              </w:rPr>
+                              <w:t>U</w:t>
+                            </w:r>
+                          </w:p>
+                        </w:txbxContent>
+                      </wps:txbx>
+                      <wps:bodyPr rot="0" spcFirstLastPara="0" vertOverflow="overflow" horzOverflow="overflow" vert="horz" wrap="square" lIns="91440" tIns="45720" rIns="91440" bIns="45720" numCol="1" spcCol="0" rtlCol="0" fromWordArt="0" anchor="t" anchorCtr="0" forceAA="0" compatLnSpc="1">
+                        <a:prstTxWarp prst="textNoShape">
+                          <a:avLst/>
+                        </a:prstTxWarp>
+                        <a:noAutofit/>
+                      </wps:bodyPr>
+                    </wps:wsp>
+                  </a:graphicData>
+                </a:graphic>
+                <wp14:sizeRelH relativeFrom="margin">
+                  <wp14:pctWidth>0</wp14:pctWidth>
+                </wp14:sizeRelH>
+                <wp14:sizeRelV relativeFrom="margin">
+                  <wp14:pctHeight>0</wp14:pctHeight>
+                </wp14:sizeRelV>
+              </wp:anchor>
+            </w:drawing>
+          </mc:Choice>
+          <mc:Fallback>
+            <w:pict>
+              <v:shape w14:anchorId="1CB78828" id="Text Box 52" o:spid="_x0000_s1051" type="#_x0000_t202" style="position:absolute;margin-left:154pt;margin-top:7.85pt;width:40pt;height:28pt;z-index:251734016;visibility:visible;mso-wrap-style:square;mso-width-percent:0;mso-height-percent:0;mso-wrap-distance-left:9pt;mso-wrap-distance-top:0;mso-wrap-distance-right:9pt;mso-wrap-distance-bottom:0;mso-position-horizontal:absolute;mso-position-horizontal-relative:text;mso-position-vertical:absolute;mso-position-vertical-relative:text;mso-width-percent:0;mso-height-percent:0;mso-width-relative:margin;mso-height-relative:margin;v-text-anchor:top" o:gfxdata="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" filled="f" stroked="f" strokeweight=".5pt">
+                <v:textbox>
+                  <w:txbxContent>
+                    <w:p>
+                      <w:pPr>
+                        <w:rPr>
+                          <w:b/>
+                        </w:rPr>
+                      </w:pPr>
+                      <w:r>
+                        <w:rPr>
+                          <w:b/>
+                        </w:rPr>
+                        <w:t>U</w:t>
+                      </w:r>
+                    </w:p>
+                  </w:txbxContent>
+                </v:textbox>
+              </v:shape>
+            </w:pict>
+          </mc:Fallback>
+        </mc:AlternateContent>
+      </w:r>
+      <w:r>
+        <w:rPr>
+          <w:noProof/>
+        </w:rPr>
+        <mc:AlternateContent>
+          <mc:Choice Requires="wps">
+            <w:drawing>
+              <wp:anchor distT="0" distB="0" distL="114300" distR="114300" simplePos="0" relativeHeight="251729920" behindDoc="0" locked="0" layoutInCell="1" allowOverlap="1" wp14:anchorId="51679C6A" wp14:editId="1A08B388">
+                <wp:simplePos x="0" y="0"/>
+                <wp:positionH relativeFrom="column">
+                  <wp:posOffset>292100</wp:posOffset>
+                </wp:positionH>
+                <wp:positionV relativeFrom="paragraph">
+                  <wp:posOffset>48895</wp:posOffset>
+                </wp:positionV>
+                <wp:extent cx="2336800" cy="0"/>
+                <wp:effectExtent l="0" t="177800" r="0" b="190500"/>
+                <wp:wrapNone/>
+                <wp:docPr id="50" name="Straight Arrow Connector 50"/>
+                <wp:cNvGraphicFramePr/>
+                <a:graphic xmlns:a="http://schemas.openxmlformats.org/drawingml/2006/main">
+                  <a:graphicData uri="http://schemas.microsoft.com/office/word/2010/wordprocessingShape">
+                    <wps:wsp>
+                      <wps:cNvCnPr/>
+                      <wps:spPr>
+                        <a:xfrm>
+                          <a:off x="0" y="0"/>
+                          <a:ext cx="2336800" cy="0"/>
+                        </a:xfrm>
+                        <a:prstGeom prst="straightConnector1">
+                          <a:avLst/>
+                        </a:prstGeom>
+                        <a:ln w="63500">
+                          <a:solidFill>
+                            <a:srgbClr val="FF6501"/>
+                          </a:solidFill>
+                          <a:tailEnd type="stealth" w="lg" len="lg"/>
+                        </a:ln>
+                      </wps:spPr>
+                      <wps:style>
+                        <a:lnRef idx="1">
+                          <a:schemeClr val="accent1"/>
+                        </a:lnRef>
+                        <a:fillRef idx="0">
+                          <a:schemeClr val="accent1"/>
+                        </a:fillRef>
+                        <a:effectRef idx="0">
+                          <a:schemeClr val="accent1"/>
+                        </a:effectRef>
+                        <a:fontRef idx="minor">
+                          <a:schemeClr val="tx1"/>
+                        </a:fontRef>
+                      </wps:style>
+                      <wps:bodyPr/>
+                    </wps:wsp>
+                  </a:graphicData>
+                </a:graphic>
+              </wp:anchor>
+            </w:drawing>
+          </mc:Choice>
+          <mc:Fallback>
+            <w:pict>
+              <v:shape w14:anchorId="735A66CE" id="Straight Arrow Connector 50" o:spid="_x0000_s1026" type="#_x0000_t32" style="position:absolute;margin-left:23pt;margin-top:3.85pt;width:184pt;height:0;z-index:251729920;visibility:visible;mso-wrap-style:square;mso-wrap-distance-left:9pt;mso-wrap-distance-top:0;mso-wrap-distance-right:9pt;mso-wrap-distance-bottom:0;mso-position-horizontal:absolute;mso-position-horizontal-relative:text;mso-position-vertical:absolute;mso-position-vertical-relative:text" o:gfxdata="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" strokecolor="#ff6501" strokeweight="5pt">
+                <v:stroke endarrow="classic" endarrowwidth="wide" endarrowlength="long" joinstyle="miter"/>
+              </v:shape>
+            </w:pict>
+          </mc:Fallback>
+        </mc:AlternateContent>
+      </w:r>
+    </w:p>
+    <w:p>
+      <w:r>
+        <w:rPr>
+          <w:noProof/>
+        </w:rPr>
+        <mc:AlternateContent>
+          <mc:Choice Requires="wps">
+            <w:drawing>
+              <wp:anchor distT="0" distB="0" distL="114300" distR="114300" simplePos="0" relativeHeight="251774976" behindDoc="0" locked="0" layoutInCell="1" allowOverlap="1" wp14:anchorId="09CF0861" wp14:editId="55683373">
+                <wp:simplePos x="0" y="0"/>
+                <wp:positionH relativeFrom="column">
+                  <wp:posOffset>4305300</wp:posOffset>
+                </wp:positionH>
+                <wp:positionV relativeFrom="paragraph">
+                  <wp:posOffset>154940</wp:posOffset>
+                </wp:positionV>
+                <wp:extent cx="1320800" cy="355600"/>
+                <wp:effectExtent l="0" t="0" r="0" b="0"/>
+                <wp:wrapNone/>
+                <wp:docPr id="73" name="Text Box 73"/>
+                <wp:cNvGraphicFramePr/>
+                <a:graphic xmlns:a="http://schemas.openxmlformats.org/drawingml/2006/main">
+                  <a:graphicData uri="http://schemas.microsoft.com/office/word/2010/wordprocessingShape">
+                    <wps:wsp>
+                      <wps:cNvSpPr txBox="1"/>
+                      <wps:spPr>
+                        <a:xfrm>
+                          <a:off x="0" y="0"/>
+                          <a:ext cx="1320800" cy="355600"/>
+                        </a:xfrm>
+                        <a:prstGeom prst="rect">
+                          <a:avLst/>
+                        </a:prstGeom>
+                        <a:noFill/>
+                        <a:ln w="6350">
+                          <a:noFill/>
+                        </a:ln>
+                      </wps:spPr>
+                      <wps:txbx>
+                        <w:txbxContent>
+                          <w:p>
+                            <w:r>
+                              <w:t>3D object space.</w:t>
+                            </w:r>
+                          </w:p>
+                        </w:txbxContent>
+                      </wps:txbx>
+                      <wps:bodyPr rot="0" spcFirstLastPara="0" vertOverflow="overflow" horzOverflow="overflow" vert="horz" wrap="square" lIns="91440" tIns="45720" rIns="91440" bIns="45720" numCol="1" spcCol="0" rtlCol="0" fromWordArt="0" anchor="t" anchorCtr="0" forceAA="0" compatLnSpc="1">
+                        <a:prstTxWarp prst="textNoShape">
+                          <a:avLst/>
+                        </a:prstTxWarp>
+                        <a:noAutofit/>
+                      </wps:bodyPr>
+                    </wps:wsp>
+                  </a:graphicData>
+                </a:graphic>
+                <wp14:sizeRelH relativeFrom="margin">
+                  <wp14:pctWidth>0</wp14:pctWidth>
+                </wp14:sizeRelH>
+                <wp14:sizeRelV relativeFrom="margin">
+                  <wp14:pctHeight>0</wp14:pctHeight>
+                </wp14:sizeRelV>
+              </wp:anchor>
+            </w:drawing>
+          </mc:Choice>
+          <mc:Fallback>
+            <w:pict>
+              <v:shape w14:anchorId="09CF0861" id="Text Box 73" o:spid="_x0000_s1052" type="#_x0000_t202" style="position:absolute;margin-left:339pt;margin-top:12.2pt;width:104pt;height:28pt;z-index:251774976;visibility:visible;mso-wrap-style:square;mso-width-percent:0;mso-height-percent:0;mso-wrap-distance-left:9pt;mso-wrap-distance-top:0;mso-wrap-distance-right:9pt;mso-wrap-distance-bottom:0;mso-position-horizontal:absolute;mso-position-horizontal-relative:text;mso-position-vertical:absolute;mso-position-vertical-relative:text;mso-width-percent:0;mso-height-percent:0;mso-width-relative:margin;mso-height-relative:margin;v-text-anchor:top" o:gfxdata="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" filled="f" stroked="f" strokeweight=".5pt">
+                <v:textbox>
+                  <w:txbxContent>
+                    <w:p>
+                      <w:r>
+                        <w:t>3D object space.</w:t>
+                      </w:r>
+                    </w:p>
+                  </w:txbxContent>
+                </v:textbox>
+              </v:shape>
+            </w:pict>
+          </mc:Fallback>
+        </mc:AlternateContent>
+      </w:r>
+    </w:p>
+    <w:p>
+      <w:r>
+        <w:rPr>
+          <w:noProof/>
+        </w:rPr>
+        <mc:AlternateContent>
+          <mc:Choice Requires="wps">
+            <w:drawing>
+              <wp:anchor distT="0" distB="0" distL="114300" distR="114300" simplePos="0" relativeHeight="251747328" behindDoc="0" locked="0" layoutInCell="1" allowOverlap="1" wp14:anchorId="4012CD5B" wp14:editId="198AA60F">
+                <wp:simplePos x="0" y="0"/>
+                <wp:positionH relativeFrom="column">
+                  <wp:posOffset>393700</wp:posOffset>
+                </wp:positionH>
+                <wp:positionV relativeFrom="paragraph">
+                  <wp:posOffset>-31115</wp:posOffset>
+                </wp:positionV>
+                <wp:extent cx="2273300" cy="355600"/>
+                <wp:effectExtent l="0" t="0" r="0" b="0"/>
+                <wp:wrapNone/>
+                <wp:docPr id="59" name="Text Box 59"/>
+                <wp:cNvGraphicFramePr/>
+                <a:graphic xmlns:a="http://schemas.openxmlformats.org/drawingml/2006/main">
+                  <a:graphicData uri="http://schemas.microsoft.com/office/word/2010/wordprocessingShape">
+                    <wps:wsp>
+                      <wps:cNvSpPr txBox="1"/>
+                      <wps:spPr>
+                        <a:xfrm>
+                          <a:off x="0" y="0"/>
+                          <a:ext cx="2273300" cy="355600"/>
+                        </a:xfrm>
+                        <a:prstGeom prst="rect">
+                          <a:avLst/>
+                        </a:prstGeom>
+                        <a:noFill/>
+                        <a:ln w="6350">
+                          <a:noFill/>
+                        </a:ln>
+                      </wps:spPr>
+                      <wps:txbx>
+                        <w:txbxContent>
+                          <w:p>
+                            <w:r>
+                              <w:t xml:space="preserve">A triangle's </w:t>
+                            </w:r>
+                            <w:r>
+                              <w:rPr>
+                                <w:i/>
+                              </w:rPr>
+                              <w:t>texture coordinates</w:t>
+                            </w:r>
+                            <w:r>
+                              <w:t>.</w:t>
+                            </w:r>
+                          </w:p>
+                        </w:txbxContent>
+                      </wps:txbx>
+                      <wps:bodyPr rot="0" spcFirstLastPara="0" vertOverflow="overflow" horzOverflow="overflow" vert="horz" wrap="square" lIns="91440" tIns="45720" rIns="91440" bIns="45720" numCol="1" spcCol="0" rtlCol="0" fromWordArt="0" anchor="t" anchorCtr="0" forceAA="0" compatLnSpc="1">
+                        <a:prstTxWarp prst="textNoShape">
+                          <a:avLst/>
+                        </a:prstTxWarp>
+                        <a:noAutofit/>
+                      </wps:bodyPr>
+                    </wps:wsp>
+                  </a:graphicData>
+                </a:graphic>
+                <wp14:sizeRelH relativeFrom="margin">
+                  <wp14:pctWidth>0</wp14:pctWidth>
+                </wp14:sizeRelH>
+                <wp14:sizeRelV relativeFrom="margin">
+                  <wp14:pctHeight>0</wp14:pctHeight>
+                </wp14:sizeRelV>
+              </wp:anchor>
+            </w:drawing>
+          </mc:Choice>
+          <mc:Fallback>
+            <w:pict>
+              <v:shape w14:anchorId="4012CD5B" id="Text Box 59" o:spid="_x0000_s1053" type="#_x0000_t202" style="position:absolute;margin-left:31pt;margin-top:-2.45pt;width:179pt;height:28pt;z-index:251747328;visibility:visible;mso-wrap-style:square;mso-width-percent:0;mso-height-percent:0;mso-wrap-distance-left:9pt;mso-wrap-distance-top:0;mso-wrap-distance-right:9pt;mso-wrap-distance-bottom:0;mso-position-horizontal:absolute;mso-position-horizontal-relative:text;mso-position-vertical:absolute;mso-position-vertical-relative:text;mso-width-percent:0;mso-height-percent:0;mso-width-relative:margin;mso-height-relative:margin;v-text-anchor:top" o:gfxdata="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" filled="f" stroked="f" strokeweight=".5pt">
+                <v:textbox>
+                  <w:txbxContent>
+                    <w:p>
+                      <w:r>
+                        <w:t xml:space="preserve">A triangle's </w:t>
+                      </w:r>
+                      <w:r>
+                        <w:rPr>
+                          <w:i/>
+                        </w:rPr>
+                        <w:t>texture coordinates</w:t>
+                      </w:r>
+                      <w:r>
+                        <w:t>.</w:t>
+                      </w:r>
+                    </w:p>
+                  </w:txbxContent>
+                </v:textbox>
+              </v:shape>
+            </w:pict>
+          </mc:Fallback>
+        </mc:AlternateContent>
+      </w:r>
+    </w:p>
+    <w:p/>
+    <w:p/>
+    <w:p/>
+    <w:p/>
+    <w:p/>
+    <w:p/>
+    <w:p/>
+    <w:p/>
+    <w:p/>
+    <w:p/>
+    <w:p/>
+    <w:p/>
     <w:p>
       <w:bookmarkStart w:id="0" w:name="_GoBack"/>
       <w:bookmarkEnd w:id="0"/>
     </w:p>
-    <w:p/>
-    <w:p/>
-    <w:p/>
-    <w:p/>
-    <w:p/>
-    <w:p/>
-    <w:p/>
-    <w:p/>
     <w:p/>
     <w:p/>
     <w:p/>

</xml_diff>